<commit_message>
Add Lab5 Computition Math
</commit_message>
<xml_diff>
--- a/Computational mathematics/Lab2-6/reports/Lab4.docx
+++ b/Computational mathematics/Lab2-6/reports/Lab4.docx
@@ -171,7 +171,7 @@
           <w:szCs w:val="36"/>
           <w:lang w:val="ru-RU"/>
         </w:rPr>
-        <w:t>3</w:t>
+        <w:t>4</w:t>
       </w:r>
     </w:p>
     <w:p>
@@ -485,8 +485,8 @@
           <w:lang w:val="ru-RU"/>
         </w:rPr>
         <w:sectPr>
-          <w:footerReference w:type="default" r:id="rId5"/>
-          <w:footerReference w:type="first" r:id="rId6"/>
+          <w:footerReference w:type="default" r:id="rId7"/>
+          <w:footerReference w:type="first" r:id="rId8"/>
           <w:pgSz w:w="11906" w:h="16838"/>
           <w:pgMar w:top="142" w:right="140" w:bottom="1134" w:left="284" w:header="709" w:footer="709" w:gutter="0"/>
           <w:cols w:space="708"/>
@@ -503,6 +503,13 @@
     </w:p>
     <w:sdt>
       <w:sdtPr>
+        <w:rPr>
+          <w:rFonts w:asciiTheme="minorHAnsi" w:eastAsiaTheme="minorHAnsi" w:hAnsiTheme="minorHAnsi" w:cstheme="minorBidi"/>
+          <w:color w:val="auto"/>
+          <w:sz w:val="22"/>
+          <w:szCs w:val="22"/>
+          <w:lang w:val="en-US" w:eastAsia="en-US"/>
+        </w:rPr>
         <w:id w:val="-1492401583"/>
         <w:docPartObj>
           <w:docPartGallery w:val="Table of Contents"/>
@@ -511,13 +518,8 @@
       </w:sdtPr>
       <w:sdtEndPr>
         <w:rPr>
-          <w:rFonts w:asciiTheme="minorHAnsi" w:eastAsiaTheme="minorHAnsi" w:hAnsiTheme="minorHAnsi" w:cstheme="minorBidi"/>
           <w:b/>
           <w:bCs/>
-          <w:color w:val="auto"/>
-          <w:sz w:val="22"/>
-          <w:szCs w:val="22"/>
-          <w:lang w:val="en-US" w:eastAsia="en-US"/>
         </w:rPr>
       </w:sdtEndPr>
       <w:sdtContent>
@@ -2006,14 +2008,7 @@
             <w:rFonts w:ascii="Cambria Math" w:hAnsi="Cambria Math"/>
             <w:lang w:val="ru-RU"/>
           </w:rPr>
-          <m:t>,</m:t>
-        </m:r>
-        <m:r>
-          <w:rPr>
-            <w:rFonts w:ascii="Cambria Math" w:hAnsi="Cambria Math"/>
-            <w:lang w:val="ru-RU"/>
-          </w:rPr>
-          <m:t xml:space="preserve"> </m:t>
+          <m:t xml:space="preserve">, </m:t>
         </m:r>
         <m:sSub>
           <m:sSubPr>
@@ -2031,21 +2026,7 @@
                 <w:rFonts w:ascii="Cambria Math" w:hAnsi="Cambria Math"/>
                 <w:lang w:val="ru-RU"/>
               </w:rPr>
-              <m:t>…,</m:t>
-            </m:r>
-            <m:r>
-              <w:rPr>
-                <w:rFonts w:ascii="Cambria Math" w:hAnsi="Cambria Math"/>
-                <w:lang w:val="ru-RU"/>
-              </w:rPr>
-              <m:t xml:space="preserve"> </m:t>
-            </m:r>
-            <m:r>
-              <w:rPr>
-                <w:rFonts w:ascii="Cambria Math" w:hAnsi="Cambria Math"/>
-                <w:lang w:val="ru-RU"/>
-              </w:rPr>
-              <m:t>a</m:t>
+              <m:t>…, a</m:t>
             </m:r>
           </m:e>
           <m:sub>
@@ -2082,21 +2063,7 @@
                 <w:rFonts w:ascii="Cambria Math" w:hAnsi="Cambria Math"/>
                 <w:lang w:val="ru-RU"/>
               </w:rPr>
-              <m:t>S</m:t>
-            </m:r>
-            <m:r>
-              <w:rPr>
-                <w:rFonts w:ascii="Cambria Math" w:hAnsi="Cambria Math"/>
-                <w:lang w:val="ru-RU"/>
-              </w:rPr>
-              <m:t>(</m:t>
-            </m:r>
-            <m:r>
-              <w:rPr>
-                <w:rFonts w:ascii="Cambria Math" w:hAnsi="Cambria Math"/>
-                <w:lang w:val="ru-RU"/>
-              </w:rPr>
-              <m:t>a</m:t>
+              <m:t>S(a</m:t>
             </m:r>
           </m:e>
           <m:sub>
@@ -2168,21 +2135,7 @@
                 <w:rFonts w:ascii="Cambria Math" w:hAnsi="Cambria Math"/>
                 <w:lang w:val="ru-RU"/>
               </w:rPr>
-              <m:t>…,</m:t>
-            </m:r>
-            <m:r>
-              <w:rPr>
-                <w:rFonts w:ascii="Cambria Math" w:hAnsi="Cambria Math"/>
-                <w:lang w:val="ru-RU"/>
-              </w:rPr>
-              <m:t xml:space="preserve"> </m:t>
-            </m:r>
-            <m:r>
-              <w:rPr>
-                <w:rFonts w:ascii="Cambria Math" w:hAnsi="Cambria Math"/>
-                <w:lang w:val="ru-RU"/>
-              </w:rPr>
-              <m:t>a</m:t>
+              <m:t>…, a</m:t>
             </m:r>
           </m:e>
           <m:sub>
@@ -2214,6 +2167,9 @@
     <w:p>
       <w:pPr>
         <w:pStyle w:val="2"/>
+        <w:rPr>
+          <w:lang w:val="ru-RU"/>
+        </w:rPr>
       </w:pPr>
       <w:bookmarkStart w:id="3" w:name="_Toc167723961"/>
       <w:r>
@@ -2229,6 +2185,9 @@
         <w:pStyle w:val="a3"/>
         <w:ind w:firstLine="567"/>
         <w:jc w:val="both"/>
+        <w:rPr>
+          <w:lang w:val="ru-RU"/>
+        </w:rPr>
       </w:pPr>
       <w:r>
         <w:rPr>
@@ -2250,6 +2209,9 @@
       <w:pPr>
         <w:pStyle w:val="a3"/>
         <w:jc w:val="both"/>
+        <w:rPr>
+          <w:lang w:val="ru-RU"/>
+        </w:rPr>
       </w:pPr>
     </w:p>
     <w:p>
@@ -2475,6 +2437,9 @@
         <w:pStyle w:val="a3"/>
         <w:ind w:firstLine="567"/>
         <w:jc w:val="both"/>
+        <w:rPr>
+          <w:lang w:val="ru-RU"/>
+        </w:rPr>
       </w:pPr>
       <w:r>
         <w:rPr>
@@ -3127,14 +3092,7 @@
                                   <w:rFonts w:ascii="Cambria Math" w:hAnsi="Cambria Math"/>
                                   <w:lang w:val="ru-RU"/>
                                 </w:rPr>
-                                <m:t>0</m:t>
-                              </m:r>
-                              <m:r>
-                                <w:rPr>
-                                  <w:rFonts w:ascii="Cambria Math" w:hAnsi="Cambria Math"/>
-                                  <w:lang w:val="ru-RU"/>
-                                </w:rPr>
-                                <m:t>m</m:t>
+                                <m:t>0m</m:t>
                               </m:r>
                             </m:sub>
                           </m:sSub>
@@ -3497,6 +3455,9 @@
       <w:pPr>
         <w:pStyle w:val="a3"/>
         <w:ind w:firstLine="567"/>
+        <w:rPr>
+          <w:lang w:val="ru-RU"/>
+        </w:rPr>
       </w:pPr>
       <w:r>
         <w:rPr>
@@ -3508,6 +3469,9 @@
     <w:p>
       <w:pPr>
         <w:pStyle w:val="a3"/>
+        <w:rPr>
+          <w:lang w:val="ru-RU"/>
+        </w:rPr>
       </w:pPr>
     </w:p>
     <w:p>
@@ -3588,6 +3552,9 @@
         <w:pStyle w:val="a3"/>
         <w:ind w:firstLine="567"/>
         <w:jc w:val="both"/>
+        <w:rPr>
+          <w:lang w:val="ru-RU"/>
+        </w:rPr>
       </w:pPr>
       <w:r>
         <w:rPr>
@@ -3629,6 +3596,9 @@
     <w:p>
       <w:pPr>
         <w:pStyle w:val="a3"/>
+        <w:rPr>
+          <w:lang w:val="ru-RU"/>
+        </w:rPr>
       </w:pPr>
     </w:p>
     <w:p>
@@ -3755,16 +3725,7 @@
                     <w:rPr>
                       <w:rFonts w:ascii="Cambria Math" w:hAnsi="Cambria Math"/>
                     </w:rPr>
-                    <m:t>b∙</m:t>
-                  </m:r>
-                  <m:r>
-                    <m:rPr>
-                      <m:sty m:val="p"/>
-                    </m:rPr>
-                    <w:rPr>
-                      <w:rFonts w:ascii="Cambria Math" w:hAnsi="Cambria Math"/>
-                    </w:rPr>
-                    <m:t>ln</m:t>
+                    <m:t>b∙ln</m:t>
                   </m:r>
                 </m:fName>
                 <m:e>
@@ -3772,19 +3733,7 @@
                     <w:rPr>
                       <w:rFonts w:ascii="Cambria Math" w:hAnsi="Cambria Math"/>
                     </w:rPr>
-                    <m:t>(</m:t>
-                  </m:r>
-                  <m:r>
-                    <w:rPr>
-                      <w:rFonts w:ascii="Cambria Math" w:hAnsi="Cambria Math"/>
-                    </w:rPr>
-                    <m:t>x</m:t>
-                  </m:r>
-                  <m:r>
-                    <w:rPr>
-                      <w:rFonts w:ascii="Cambria Math" w:hAnsi="Cambria Math"/>
-                    </w:rPr>
-                    <m:t>)</m:t>
+                    <m:t>(x)</m:t>
                   </m:r>
                 </m:e>
               </m:func>
@@ -4066,6 +4015,9 @@
       <w:pPr>
         <w:pStyle w:val="a3"/>
         <w:ind w:firstLine="567"/>
+        <w:rPr>
+          <w:lang w:val="ru-RU"/>
+        </w:rPr>
       </w:pPr>
       <w:r>
         <w:rPr>
@@ -4078,6 +4030,9 @@
       <w:pPr>
         <w:pStyle w:val="a3"/>
         <w:ind w:firstLine="567"/>
+        <w:rPr>
+          <w:lang w:val="ru-RU"/>
+        </w:rPr>
       </w:pPr>
     </w:p>
     <w:p>
@@ -4141,13 +4096,7 @@
                 <w:rPr>
                   <w:rFonts w:ascii="Cambria Math" w:hAnsi="Cambria Math"/>
                 </w:rPr>
-                <m:t>b</m:t>
-              </m:r>
-              <m:r>
-                <w:rPr>
-                  <w:rFonts w:ascii="Cambria Math" w:hAnsi="Cambria Math"/>
-                </w:rPr>
-                <m:t>x</m:t>
+                <m:t>bx</m:t>
               </m:r>
             </m:sup>
           </m:sSup>
@@ -4265,13 +4214,7 @@
                 <w:rPr>
                   <w:rFonts w:ascii="Cambria Math" w:hAnsi="Cambria Math"/>
                 </w:rPr>
-                <m:t xml:space="preserve">+ </m:t>
-              </m:r>
-              <m:r>
-                <w:rPr>
-                  <w:rFonts w:ascii="Cambria Math" w:hAnsi="Cambria Math"/>
-                </w:rPr>
-                <m:t>bx</m:t>
+                <m:t>+ bx</m:t>
               </m:r>
             </m:e>
           </m:func>
@@ -4305,6 +4248,9 @@
         <w:pStyle w:val="a3"/>
         <w:ind w:firstLine="567"/>
         <w:jc w:val="both"/>
+        <w:rPr>
+          <w:lang w:val="ru-RU"/>
+        </w:rPr>
       </w:pPr>
       <w:r>
         <w:rPr>
@@ -4318,6 +4264,9 @@
         <w:pStyle w:val="a3"/>
         <w:ind w:firstLine="567"/>
         <w:jc w:val="both"/>
+        <w:rPr>
+          <w:lang w:val="ru-RU"/>
+        </w:rPr>
       </w:pPr>
     </w:p>
     <w:p>
@@ -4388,16 +4337,7 @@
                     <w:rPr>
                       <w:rFonts w:ascii="Cambria Math" w:hAnsi="Cambria Math"/>
                     </w:rPr>
-                    <m:t>a∙</m:t>
-                  </m:r>
-                  <m:r>
-                    <m:rPr>
-                      <m:sty m:val="p"/>
-                    </m:rPr>
-                    <w:rPr>
-                      <w:rFonts w:ascii="Cambria Math" w:hAnsi="Cambria Math"/>
-                    </w:rPr>
-                    <m:t>ln</m:t>
+                    <m:t>a∙ln</m:t>
                   </m:r>
                 </m:fName>
                 <m:e>
@@ -4405,19 +4345,7 @@
                     <w:rPr>
                       <w:rFonts w:ascii="Cambria Math" w:hAnsi="Cambria Math"/>
                     </w:rPr>
-                    <m:t>(</m:t>
-                  </m:r>
-                  <m:r>
-                    <w:rPr>
-                      <w:rFonts w:ascii="Cambria Math" w:hAnsi="Cambria Math"/>
-                    </w:rPr>
-                    <m:t>x</m:t>
-                  </m:r>
-                  <m:r>
-                    <w:rPr>
-                      <w:rFonts w:ascii="Cambria Math" w:hAnsi="Cambria Math"/>
-                    </w:rPr>
-                    <m:t>)</m:t>
+                    <m:t>(x)</m:t>
                   </m:r>
                 </m:e>
               </m:func>
@@ -4839,6 +4767,9 @@
       <w:pPr>
         <w:pStyle w:val="a3"/>
         <w:ind w:firstLine="567"/>
+        <w:rPr>
+          <w:lang w:val="ru-RU"/>
+        </w:rPr>
       </w:pPr>
       <w:r>
         <w:rPr>
@@ -4850,6 +4781,9 @@
     <w:p>
       <w:pPr>
         <w:pStyle w:val="a3"/>
+        <w:rPr>
+          <w:lang w:val="ru-RU"/>
+        </w:rPr>
       </w:pPr>
     </w:p>
     <w:p>
@@ -5761,6 +5695,7 @@
         <w:jc w:val="both"/>
         <w:rPr>
           <w:rFonts w:eastAsiaTheme="minorEastAsia"/>
+          <w:lang w:val="ru-RU"/>
         </w:rPr>
       </w:pPr>
       <w:r>
@@ -5778,6 +5713,7 @@
         <w:jc w:val="both"/>
         <w:rPr>
           <w:rFonts w:eastAsiaTheme="minorEastAsia"/>
+          <w:lang w:val="ru-RU"/>
         </w:rPr>
       </w:pPr>
     </w:p>
@@ -5849,13 +5785,7 @@
                           <w:rPr>
                             <w:rFonts w:ascii="Cambria Math" w:hAnsi="Cambria Math"/>
                           </w:rPr>
-                          <m:t>i</m:t>
-                        </m:r>
-                        <m:r>
-                          <w:rPr>
-                            <w:rFonts w:ascii="Cambria Math" w:hAnsi="Cambria Math"/>
-                          </w:rPr>
-                          <m:t>=1</m:t>
+                          <m:t>i=1</m:t>
                         </m:r>
                       </m:sub>
                       <m:sup>
@@ -5915,13 +5845,7 @@
                           <w:rPr>
                             <w:rFonts w:ascii="Cambria Math" w:hAnsi="Cambria Math"/>
                           </w:rPr>
-                          <m:t>i</m:t>
-                        </m:r>
-                        <m:r>
-                          <w:rPr>
-                            <w:rFonts w:ascii="Cambria Math" w:hAnsi="Cambria Math"/>
-                          </w:rPr>
-                          <m:t>=1</m:t>
+                          <m:t>i=1</m:t>
                         </m:r>
                       </m:sub>
                       <m:sup>
@@ -5979,13 +5903,7 @@
                           <w:rPr>
                             <w:rFonts w:ascii="Cambria Math" w:hAnsi="Cambria Math"/>
                           </w:rPr>
-                          <m:t>i</m:t>
-                        </m:r>
-                        <m:r>
-                          <w:rPr>
-                            <w:rFonts w:ascii="Cambria Math" w:hAnsi="Cambria Math"/>
-                          </w:rPr>
-                          <m:t>=1</m:t>
+                          <m:t>i=1</m:t>
                         </m:r>
                       </m:sub>
                       <m:sup>
@@ -6195,13 +6113,7 @@
                           <w:rPr>
                             <w:rFonts w:ascii="Cambria Math" w:hAnsi="Cambria Math"/>
                           </w:rPr>
-                          <m:t>i</m:t>
-                        </m:r>
-                        <m:r>
-                          <w:rPr>
-                            <w:rFonts w:ascii="Cambria Math" w:hAnsi="Cambria Math"/>
-                          </w:rPr>
-                          <m:t>=1</m:t>
+                          <m:t>i=1</m:t>
                         </m:r>
                       </m:sub>
                       <m:sup>
@@ -6261,13 +6173,7 @@
                           <w:rPr>
                             <w:rFonts w:ascii="Cambria Math" w:hAnsi="Cambria Math"/>
                           </w:rPr>
-                          <m:t>i</m:t>
-                        </m:r>
-                        <m:r>
-                          <w:rPr>
-                            <w:rFonts w:ascii="Cambria Math" w:hAnsi="Cambria Math"/>
-                          </w:rPr>
-                          <m:t>=1</m:t>
+                          <m:t>i=1</m:t>
                         </m:r>
                       </m:sub>
                       <m:sup>
@@ -8993,6 +8899,7 @@
         <w:jc w:val="both"/>
         <w:rPr>
           <w:rFonts w:eastAsiaTheme="minorEastAsia"/>
+          <w:lang w:val="ru-RU"/>
         </w:rPr>
       </w:pPr>
       <w:r>
@@ -9010,6 +8917,7 @@
         <w:jc w:val="both"/>
         <w:rPr>
           <w:rFonts w:eastAsiaTheme="minorEastAsia"/>
+          <w:lang w:val="ru-RU"/>
         </w:rPr>
       </w:pPr>
     </w:p>
@@ -10719,13 +10627,7 @@
             <w:rPr>
               <w:rFonts w:ascii="Cambria Math" w:eastAsiaTheme="minorEastAsia" w:hAnsi="Cambria Math"/>
             </w:rPr>
-            <m:t xml:space="preserve">= </m:t>
-          </m:r>
-          <m:r>
-            <w:rPr>
-              <w:rFonts w:ascii="Cambria Math" w:eastAsiaTheme="minorEastAsia" w:hAnsi="Cambria Math"/>
-            </w:rPr>
-            <m:t>1.817</m:t>
+            <m:t>= 1.817</m:t>
           </m:r>
         </m:oMath>
       </m:oMathPara>
@@ -10771,13 +10673,7 @@
             <w:rPr>
               <w:rFonts w:ascii="Cambria Math" w:eastAsiaTheme="minorEastAsia" w:hAnsi="Cambria Math"/>
             </w:rPr>
-            <m:t>= -0.</m:t>
-          </m:r>
-          <m:r>
-            <w:rPr>
-              <w:rFonts w:ascii="Cambria Math" w:eastAsiaTheme="minorEastAsia" w:hAnsi="Cambria Math"/>
-            </w:rPr>
-            <m:t>486</m:t>
+            <m:t>= -0.486</m:t>
           </m:r>
         </m:oMath>
       </m:oMathPara>
@@ -12778,23 +12674,7 @@
               <w:sz w:val="28"/>
               <w:szCs w:val="28"/>
             </w:rPr>
-            <m:t>= 0.</m:t>
-          </m:r>
-          <m:r>
-            <w:rPr>
-              <w:rFonts w:ascii="Cambria Math" w:eastAsiaTheme="minorEastAsia" w:hAnsi="Cambria Math"/>
-              <w:sz w:val="28"/>
-              <w:szCs w:val="28"/>
-            </w:rPr>
-            <m:t>3</m:t>
-          </m:r>
-          <m:r>
-            <w:rPr>
-              <w:rFonts w:ascii="Cambria Math" w:eastAsiaTheme="minorEastAsia" w:hAnsi="Cambria Math"/>
-              <w:sz w:val="28"/>
-              <w:szCs w:val="28"/>
-            </w:rPr>
-            <m:t>93</m:t>
+            <m:t>= 0.393</m:t>
           </m:r>
         </m:oMath>
       </m:oMathPara>
@@ -12856,6 +12736,7 @@
       </w:pPr>
       <w:r>
         <w:rPr>
+          <w:noProof/>
           <w:lang w:val="ru-RU"/>
         </w:rPr>
         <w:lastRenderedPageBreak/>
@@ -12883,7 +12764,7 @@
                     <pic:cNvPicPr/>
                   </pic:nvPicPr>
                   <pic:blipFill>
-                    <a:blip r:embed="rId7">
+                    <a:blip r:embed="rId9">
                       <a:extLst>
                         <a:ext uri="{28A0092B-C50C-407E-A947-70E740481C1C}">
                           <a14:useLocalDpi xmlns:a14="http://schemas.microsoft.com/office/drawing/2010/main" val="0"/>
@@ -12917,6 +12798,7 @@
       </w:r>
       <w:r>
         <w:rPr>
+          <w:noProof/>
           <w:lang w:val="ru-RU"/>
         </w:rPr>
         <w:drawing>
@@ -12935,7 +12817,7 @@
                     <pic:cNvPicPr/>
                   </pic:nvPicPr>
                   <pic:blipFill>
-                    <a:blip r:embed="rId8"/>
+                    <a:blip r:embed="rId10"/>
                     <a:stretch>
                       <a:fillRect/>
                     </a:stretch>
@@ -12981,17 +12863,3059 @@
     <w:p>
       <w:pPr>
         <w:rPr>
-          <w:rFonts w:ascii="Times New Roman" w:eastAsiaTheme="majorEastAsia" w:hAnsi="Times New Roman" w:cstheme="majorBidi"/>
-          <w:sz w:val="48"/>
-          <w:szCs w:val="32"/>
-          <w:lang w:val="ru-RU"/>
-        </w:rPr>
-      </w:pPr>
-      <w:r>
-        <w:rPr>
-          <w:lang w:val="ru-RU"/>
-        </w:rPr>
-        <w:br w:type="page"/>
+          <w:rFonts w:ascii="Consolas" w:hAnsi="Consolas"/>
+        </w:rPr>
+      </w:pPr>
+      <w:r>
+        <w:rPr>
+          <w:rFonts w:ascii="Consolas" w:hAnsi="Consolas"/>
+        </w:rPr>
+        <w:t>from math import sqrt, exp, log</w:t>
+      </w:r>
+    </w:p>
+    <w:p>
+      <w:pPr>
+        <w:rPr>
+          <w:rFonts w:ascii="Consolas" w:hAnsi="Consolas"/>
+        </w:rPr>
+      </w:pPr>
+      <w:r>
+        <w:rPr>
+          <w:rFonts w:ascii="Consolas" w:hAnsi="Consolas"/>
+        </w:rPr>
+        <w:t xml:space="preserve">import numpy as np </w:t>
+      </w:r>
+    </w:p>
+    <w:p>
+      <w:pPr>
+        <w:rPr>
+          <w:rFonts w:ascii="Consolas" w:hAnsi="Consolas"/>
+        </w:rPr>
+      </w:pPr>
+      <w:r>
+        <w:rPr>
+          <w:rFonts w:ascii="Consolas" w:hAnsi="Consolas"/>
+          <w:i/>
+          <w:iCs/>
+        </w:rPr>
+        <w:t>def</w:t>
+      </w:r>
+      <w:r>
+        <w:rPr>
+          <w:rFonts w:ascii="Consolas" w:hAnsi="Consolas"/>
+        </w:rPr>
+        <w:t xml:space="preserve"> find_approximations(</w:t>
+      </w:r>
+      <w:r>
+        <w:rPr>
+          <w:rFonts w:ascii="Consolas" w:hAnsi="Consolas"/>
+          <w:i/>
+          <w:iCs/>
+        </w:rPr>
+        <w:t>x_values</w:t>
+      </w:r>
+      <w:r>
+        <w:rPr>
+          <w:rFonts w:ascii="Consolas" w:hAnsi="Consolas"/>
+        </w:rPr>
+        <w:t xml:space="preserve">, </w:t>
+      </w:r>
+      <w:r>
+        <w:rPr>
+          <w:rFonts w:ascii="Consolas" w:hAnsi="Consolas"/>
+          <w:i/>
+          <w:iCs/>
+        </w:rPr>
+        <w:t>y_values</w:t>
+      </w:r>
+      <w:r>
+        <w:rPr>
+          <w:rFonts w:ascii="Consolas" w:hAnsi="Consolas"/>
+        </w:rPr>
+        <w:t>):</w:t>
+      </w:r>
+    </w:p>
+    <w:p>
+      <w:pPr>
+        <w:rPr>
+          <w:rFonts w:ascii="Consolas" w:hAnsi="Consolas"/>
+        </w:rPr>
+      </w:pPr>
+      <w:r>
+        <w:rPr>
+          <w:rFonts w:ascii="Consolas" w:hAnsi="Consolas"/>
+        </w:rPr>
+        <w:t>    local_x_values = []</w:t>
+      </w:r>
+    </w:p>
+    <w:p>
+      <w:pPr>
+        <w:rPr>
+          <w:rFonts w:ascii="Consolas" w:hAnsi="Consolas"/>
+        </w:rPr>
+      </w:pPr>
+      <w:r>
+        <w:rPr>
+          <w:rFonts w:ascii="Consolas" w:hAnsi="Consolas"/>
+        </w:rPr>
+        <w:t>    local_y_values = []</w:t>
+      </w:r>
+    </w:p>
+    <w:p>
+      <w:pPr>
+        <w:rPr>
+          <w:rFonts w:ascii="Consolas" w:hAnsi="Consolas"/>
+        </w:rPr>
+      </w:pPr>
+      <w:r>
+        <w:rPr>
+          <w:rFonts w:ascii="Consolas" w:hAnsi="Consolas"/>
+        </w:rPr>
+        <w:t>    for i in range(len(x_values)):</w:t>
+      </w:r>
+    </w:p>
+    <w:p>
+      <w:pPr>
+        <w:rPr>
+          <w:rFonts w:ascii="Consolas" w:hAnsi="Consolas"/>
+        </w:rPr>
+      </w:pPr>
+      <w:r>
+        <w:rPr>
+          <w:rFonts w:ascii="Consolas" w:hAnsi="Consolas"/>
+        </w:rPr>
+        <w:t>        if x_values[i] != "" and y_values[i] != "":</w:t>
+      </w:r>
+    </w:p>
+    <w:p>
+      <w:pPr>
+        <w:rPr>
+          <w:rFonts w:ascii="Consolas" w:hAnsi="Consolas"/>
+        </w:rPr>
+      </w:pPr>
+      <w:r>
+        <w:rPr>
+          <w:rFonts w:ascii="Consolas" w:hAnsi="Consolas"/>
+        </w:rPr>
+        <w:t>            local_x_values.append(</w:t>
+      </w:r>
+      <w:r>
+        <w:rPr>
+          <w:rFonts w:ascii="Consolas" w:hAnsi="Consolas"/>
+          <w:i/>
+          <w:iCs/>
+        </w:rPr>
+        <w:t>float</w:t>
+      </w:r>
+      <w:r>
+        <w:rPr>
+          <w:rFonts w:ascii="Consolas" w:hAnsi="Consolas"/>
+        </w:rPr>
+        <w:t>(x_values[i].replace(',', '.')))</w:t>
+      </w:r>
+    </w:p>
+    <w:p>
+      <w:pPr>
+        <w:rPr>
+          <w:rFonts w:ascii="Consolas" w:hAnsi="Consolas"/>
+        </w:rPr>
+      </w:pPr>
+      <w:r>
+        <w:rPr>
+          <w:rFonts w:ascii="Consolas" w:hAnsi="Consolas"/>
+        </w:rPr>
+        <w:t>            local_y_values.append(</w:t>
+      </w:r>
+      <w:r>
+        <w:rPr>
+          <w:rFonts w:ascii="Consolas" w:hAnsi="Consolas"/>
+          <w:i/>
+          <w:iCs/>
+        </w:rPr>
+        <w:t>float</w:t>
+      </w:r>
+      <w:r>
+        <w:rPr>
+          <w:rFonts w:ascii="Consolas" w:hAnsi="Consolas"/>
+        </w:rPr>
+        <w:t>(y_values[i].replace(',', '.')))</w:t>
+      </w:r>
+    </w:p>
+    <w:p>
+      <w:pPr>
+        <w:rPr>
+          <w:rFonts w:ascii="Consolas" w:hAnsi="Consolas"/>
+        </w:rPr>
+      </w:pPr>
+      <w:r>
+        <w:rPr>
+          <w:rFonts w:ascii="Consolas" w:hAnsi="Consolas"/>
+        </w:rPr>
+        <w:t xml:space="preserve">    return { "status" : 1, "x_values" : [round(x, 3) for x in local_x_values], "y_values" : [round(y, 3) for y in local_y_values], </w:t>
+      </w:r>
+    </w:p>
+    <w:p>
+      <w:pPr>
+        <w:rPr>
+          <w:rFonts w:ascii="Consolas" w:hAnsi="Consolas"/>
+        </w:rPr>
+      </w:pPr>
+      <w:r>
+        <w:rPr>
+          <w:rFonts w:ascii="Consolas" w:hAnsi="Consolas"/>
+        </w:rPr>
+        <w:t xml:space="preserve">            "linear_result" : find_linear_function(local_x_values, local_y_values), </w:t>
+      </w:r>
+    </w:p>
+    <w:p>
+      <w:pPr>
+        <w:rPr>
+          <w:rFonts w:ascii="Consolas" w:hAnsi="Consolas"/>
+        </w:rPr>
+      </w:pPr>
+      <w:r>
+        <w:rPr>
+          <w:rFonts w:ascii="Consolas" w:hAnsi="Consolas"/>
+        </w:rPr>
+        <w:t>            "quadratic_result" : find_quadratic_function(local_x_values, local_y_values),</w:t>
+      </w:r>
+    </w:p>
+    <w:p>
+      <w:pPr>
+        <w:rPr>
+          <w:rFonts w:ascii="Consolas" w:hAnsi="Consolas"/>
+        </w:rPr>
+      </w:pPr>
+      <w:r>
+        <w:rPr>
+          <w:rFonts w:ascii="Consolas" w:hAnsi="Consolas"/>
+        </w:rPr>
+        <w:t>            "cubic_result" : find_cubic_function(local_x_values, local_y_values),</w:t>
+      </w:r>
+    </w:p>
+    <w:p>
+      <w:pPr>
+        <w:rPr>
+          <w:rFonts w:ascii="Consolas" w:hAnsi="Consolas"/>
+        </w:rPr>
+      </w:pPr>
+      <w:r>
+        <w:rPr>
+          <w:rFonts w:ascii="Consolas" w:hAnsi="Consolas"/>
+        </w:rPr>
+        <w:t>            "degree_result" : find_degree_function(local_x_values, local_y_values),</w:t>
+      </w:r>
+    </w:p>
+    <w:p>
+      <w:pPr>
+        <w:rPr>
+          <w:rFonts w:ascii="Consolas" w:hAnsi="Consolas"/>
+        </w:rPr>
+      </w:pPr>
+      <w:r>
+        <w:rPr>
+          <w:rFonts w:ascii="Consolas" w:hAnsi="Consolas"/>
+        </w:rPr>
+        <w:t>            "exp_result" : find_exp_function(local_x_values, local_y_values),</w:t>
+      </w:r>
+    </w:p>
+    <w:p>
+      <w:pPr>
+        <w:rPr>
+          <w:rFonts w:ascii="Consolas" w:hAnsi="Consolas"/>
+        </w:rPr>
+      </w:pPr>
+      <w:r>
+        <w:rPr>
+          <w:rFonts w:ascii="Consolas" w:hAnsi="Consolas"/>
+        </w:rPr>
+        <w:t>            "log_result" : find_log_function(local_x_values, local_y_values)</w:t>
+      </w:r>
+    </w:p>
+    <w:p>
+      <w:pPr>
+        <w:rPr>
+          <w:rFonts w:ascii="Consolas" w:hAnsi="Consolas"/>
+        </w:rPr>
+      </w:pPr>
+      <w:r>
+        <w:rPr>
+          <w:rFonts w:ascii="Consolas" w:hAnsi="Consolas"/>
+        </w:rPr>
+        <w:t>            }</w:t>
+      </w:r>
+    </w:p>
+    <w:p>
+      <w:pPr>
+        <w:rPr>
+          <w:rFonts w:ascii="Consolas" w:hAnsi="Consolas"/>
+        </w:rPr>
+      </w:pPr>
+    </w:p>
+    <w:p>
+      <w:pPr>
+        <w:rPr>
+          <w:rFonts w:ascii="Consolas" w:hAnsi="Consolas"/>
+        </w:rPr>
+      </w:pPr>
+      <w:r>
+        <w:rPr>
+          <w:rFonts w:ascii="Consolas" w:hAnsi="Consolas"/>
+          <w:i/>
+          <w:iCs/>
+        </w:rPr>
+        <w:t>def</w:t>
+      </w:r>
+      <w:r>
+        <w:rPr>
+          <w:rFonts w:ascii="Consolas" w:hAnsi="Consolas"/>
+        </w:rPr>
+        <w:t xml:space="preserve"> find_polinomial_function(</w:t>
+      </w:r>
+      <w:r>
+        <w:rPr>
+          <w:rFonts w:ascii="Consolas" w:hAnsi="Consolas"/>
+          <w:i/>
+          <w:iCs/>
+        </w:rPr>
+        <w:t>x_values</w:t>
+      </w:r>
+      <w:r>
+        <w:rPr>
+          <w:rFonts w:ascii="Consolas" w:hAnsi="Consolas"/>
+        </w:rPr>
+        <w:t xml:space="preserve">, </w:t>
+      </w:r>
+      <w:r>
+        <w:rPr>
+          <w:rFonts w:ascii="Consolas" w:hAnsi="Consolas"/>
+          <w:i/>
+          <w:iCs/>
+        </w:rPr>
+        <w:t>y_values</w:t>
+      </w:r>
+      <w:r>
+        <w:rPr>
+          <w:rFonts w:ascii="Consolas" w:hAnsi="Consolas"/>
+        </w:rPr>
+        <w:t xml:space="preserve">, </w:t>
+      </w:r>
+      <w:r>
+        <w:rPr>
+          <w:rFonts w:ascii="Consolas" w:hAnsi="Consolas"/>
+          <w:i/>
+          <w:iCs/>
+        </w:rPr>
+        <w:t>n</w:t>
+      </w:r>
+      <w:r>
+        <w:rPr>
+          <w:rFonts w:ascii="Consolas" w:hAnsi="Consolas"/>
+        </w:rPr>
+        <w:t>):</w:t>
+      </w:r>
+    </w:p>
+    <w:p>
+      <w:pPr>
+        <w:rPr>
+          <w:rFonts w:ascii="Consolas" w:hAnsi="Consolas"/>
+        </w:rPr>
+      </w:pPr>
+      <w:r>
+        <w:rPr>
+          <w:rFonts w:ascii="Consolas" w:hAnsi="Consolas"/>
+        </w:rPr>
+        <w:t>    current_degree = n</w:t>
+      </w:r>
+    </w:p>
+    <w:p>
+      <w:pPr>
+        <w:rPr>
+          <w:rFonts w:ascii="Consolas" w:hAnsi="Consolas"/>
+        </w:rPr>
+      </w:pPr>
+      <w:r>
+        <w:rPr>
+          <w:rFonts w:ascii="Consolas" w:hAnsi="Consolas"/>
+        </w:rPr>
+        <w:t>    left_matrix = []</w:t>
+      </w:r>
+    </w:p>
+    <w:p>
+      <w:pPr>
+        <w:rPr>
+          <w:rFonts w:ascii="Consolas" w:hAnsi="Consolas"/>
+        </w:rPr>
+      </w:pPr>
+      <w:r>
+        <w:rPr>
+          <w:rFonts w:ascii="Consolas" w:hAnsi="Consolas"/>
+        </w:rPr>
+        <w:t>    right_matrix = []</w:t>
+      </w:r>
+    </w:p>
+    <w:p>
+      <w:pPr>
+        <w:rPr>
+          <w:rFonts w:ascii="Consolas" w:hAnsi="Consolas"/>
+        </w:rPr>
+      </w:pPr>
+      <w:r>
+        <w:rPr>
+          <w:rFonts w:ascii="Consolas" w:hAnsi="Consolas"/>
+        </w:rPr>
+        <w:t>    for i in range(n + 1):</w:t>
+      </w:r>
+    </w:p>
+    <w:p>
+      <w:pPr>
+        <w:rPr>
+          <w:rFonts w:ascii="Consolas" w:hAnsi="Consolas"/>
+        </w:rPr>
+      </w:pPr>
+      <w:r>
+        <w:rPr>
+          <w:rFonts w:ascii="Consolas" w:hAnsi="Consolas"/>
+        </w:rPr>
+        <w:t>        current_degree -= n</w:t>
+      </w:r>
+    </w:p>
+    <w:p>
+      <w:pPr>
+        <w:rPr>
+          <w:rFonts w:ascii="Consolas" w:hAnsi="Consolas"/>
+        </w:rPr>
+      </w:pPr>
+      <w:r>
+        <w:rPr>
+          <w:rFonts w:ascii="Consolas" w:hAnsi="Consolas"/>
+        </w:rPr>
+        <w:t>        current_column = []</w:t>
+      </w:r>
+    </w:p>
+    <w:p>
+      <w:pPr>
+        <w:rPr>
+          <w:rFonts w:ascii="Consolas" w:hAnsi="Consolas"/>
+        </w:rPr>
+      </w:pPr>
+      <w:r>
+        <w:rPr>
+          <w:rFonts w:ascii="Consolas" w:hAnsi="Consolas"/>
+        </w:rPr>
+        <w:t>        for j in range(n + 1):</w:t>
+      </w:r>
+    </w:p>
+    <w:p>
+      <w:pPr>
+        <w:rPr>
+          <w:rFonts w:ascii="Consolas" w:hAnsi="Consolas"/>
+        </w:rPr>
+      </w:pPr>
+      <w:r>
+        <w:rPr>
+          <w:rFonts w:ascii="Consolas" w:hAnsi="Consolas"/>
+        </w:rPr>
+        <w:t>            current_sum = 0</w:t>
+      </w:r>
+    </w:p>
+    <w:p>
+      <w:pPr>
+        <w:rPr>
+          <w:rFonts w:ascii="Consolas" w:hAnsi="Consolas"/>
+        </w:rPr>
+      </w:pPr>
+      <w:r>
+        <w:rPr>
+          <w:rFonts w:ascii="Consolas" w:hAnsi="Consolas"/>
+        </w:rPr>
+        <w:t>            for x in x_values:</w:t>
+      </w:r>
+    </w:p>
+    <w:p>
+      <w:pPr>
+        <w:rPr>
+          <w:rFonts w:ascii="Consolas" w:hAnsi="Consolas"/>
+        </w:rPr>
+      </w:pPr>
+      <w:r>
+        <w:rPr>
+          <w:rFonts w:ascii="Consolas" w:hAnsi="Consolas"/>
+        </w:rPr>
+        <w:t>                current_sum += x**current_degree</w:t>
+      </w:r>
+    </w:p>
+    <w:p>
+      <w:pPr>
+        <w:rPr>
+          <w:rFonts w:ascii="Consolas" w:hAnsi="Consolas"/>
+        </w:rPr>
+      </w:pPr>
+      <w:r>
+        <w:rPr>
+          <w:rFonts w:ascii="Consolas" w:hAnsi="Consolas"/>
+        </w:rPr>
+        <w:t>            current_degree += 1</w:t>
+      </w:r>
+    </w:p>
+    <w:p>
+      <w:pPr>
+        <w:rPr>
+          <w:rFonts w:ascii="Consolas" w:hAnsi="Consolas"/>
+        </w:rPr>
+      </w:pPr>
+      <w:r>
+        <w:rPr>
+          <w:rFonts w:ascii="Consolas" w:hAnsi="Consolas"/>
+        </w:rPr>
+        <w:t>            current_column.append(current_sum)</w:t>
+      </w:r>
+    </w:p>
+    <w:p>
+      <w:pPr>
+        <w:rPr>
+          <w:rFonts w:ascii="Consolas" w:hAnsi="Consolas"/>
+        </w:rPr>
+      </w:pPr>
+      <w:r>
+        <w:rPr>
+          <w:rFonts w:ascii="Consolas" w:hAnsi="Consolas"/>
+        </w:rPr>
+        <w:lastRenderedPageBreak/>
+        <w:t>        left_matrix.append(current_column)</w:t>
+      </w:r>
+    </w:p>
+    <w:p>
+      <w:pPr>
+        <w:rPr>
+          <w:rFonts w:ascii="Consolas" w:hAnsi="Consolas"/>
+        </w:rPr>
+      </w:pPr>
+      <w:r>
+        <w:rPr>
+          <w:rFonts w:ascii="Consolas" w:hAnsi="Consolas"/>
+        </w:rPr>
+        <w:t>    current_degree = 0</w:t>
+      </w:r>
+    </w:p>
+    <w:p>
+      <w:pPr>
+        <w:rPr>
+          <w:rFonts w:ascii="Consolas" w:hAnsi="Consolas"/>
+        </w:rPr>
+      </w:pPr>
+      <w:r>
+        <w:rPr>
+          <w:rFonts w:ascii="Consolas" w:hAnsi="Consolas"/>
+        </w:rPr>
+        <w:t>    for i in range(n + 1):</w:t>
+      </w:r>
+    </w:p>
+    <w:p>
+      <w:pPr>
+        <w:rPr>
+          <w:rFonts w:ascii="Consolas" w:hAnsi="Consolas"/>
+        </w:rPr>
+      </w:pPr>
+      <w:r>
+        <w:rPr>
+          <w:rFonts w:ascii="Consolas" w:hAnsi="Consolas"/>
+        </w:rPr>
+        <w:t>        current_sum = 0</w:t>
+      </w:r>
+    </w:p>
+    <w:p>
+      <w:pPr>
+        <w:rPr>
+          <w:rFonts w:ascii="Consolas" w:hAnsi="Consolas"/>
+        </w:rPr>
+      </w:pPr>
+      <w:r>
+        <w:rPr>
+          <w:rFonts w:ascii="Consolas" w:hAnsi="Consolas"/>
+        </w:rPr>
+        <w:t>        for i in range(len(y_values)):</w:t>
+      </w:r>
+    </w:p>
+    <w:p>
+      <w:pPr>
+        <w:rPr>
+          <w:rFonts w:ascii="Consolas" w:hAnsi="Consolas"/>
+        </w:rPr>
+      </w:pPr>
+      <w:r>
+        <w:rPr>
+          <w:rFonts w:ascii="Consolas" w:hAnsi="Consolas"/>
+        </w:rPr>
+        <w:t>            current_sum += x_values[i]**current_degree * y_values[i]</w:t>
+      </w:r>
+    </w:p>
+    <w:p>
+      <w:pPr>
+        <w:rPr>
+          <w:rFonts w:ascii="Consolas" w:hAnsi="Consolas"/>
+        </w:rPr>
+      </w:pPr>
+      <w:r>
+        <w:rPr>
+          <w:rFonts w:ascii="Consolas" w:hAnsi="Consolas"/>
+        </w:rPr>
+        <w:t>        current_degree += 1</w:t>
+      </w:r>
+    </w:p>
+    <w:p>
+      <w:pPr>
+        <w:rPr>
+          <w:rFonts w:ascii="Consolas" w:hAnsi="Consolas"/>
+        </w:rPr>
+      </w:pPr>
+      <w:r>
+        <w:rPr>
+          <w:rFonts w:ascii="Consolas" w:hAnsi="Consolas"/>
+        </w:rPr>
+        <w:t>        right_matrix.append(current_sum)</w:t>
+      </w:r>
+    </w:p>
+    <w:p>
+      <w:pPr>
+        <w:rPr>
+          <w:rFonts w:ascii="Consolas" w:hAnsi="Consolas"/>
+        </w:rPr>
+      </w:pPr>
+      <w:r>
+        <w:rPr>
+          <w:rFonts w:ascii="Consolas" w:hAnsi="Consolas"/>
+        </w:rPr>
+        <w:t>    main_det = np.linalg.det(np.array(left_matrix))</w:t>
+      </w:r>
+    </w:p>
+    <w:p>
+      <w:pPr>
+        <w:rPr>
+          <w:rFonts w:ascii="Consolas" w:hAnsi="Consolas"/>
+        </w:rPr>
+      </w:pPr>
+      <w:r>
+        <w:rPr>
+          <w:rFonts w:ascii="Consolas" w:hAnsi="Consolas"/>
+        </w:rPr>
+        <w:t>    ratio_arr = []</w:t>
+      </w:r>
+    </w:p>
+    <w:p>
+      <w:pPr>
+        <w:rPr>
+          <w:rFonts w:ascii="Consolas" w:hAnsi="Consolas"/>
+        </w:rPr>
+      </w:pPr>
+      <w:r>
+        <w:rPr>
+          <w:rFonts w:ascii="Consolas" w:hAnsi="Consolas"/>
+        </w:rPr>
+        <w:t>    for i in range(n + 1):</w:t>
+      </w:r>
+    </w:p>
+    <w:p>
+      <w:pPr>
+        <w:rPr>
+          <w:rFonts w:ascii="Consolas" w:hAnsi="Consolas"/>
+        </w:rPr>
+      </w:pPr>
+      <w:r>
+        <w:rPr>
+          <w:rFonts w:ascii="Consolas" w:hAnsi="Consolas"/>
+        </w:rPr>
+        <w:t>        curr_det = left_matrix.copy()</w:t>
+      </w:r>
+    </w:p>
+    <w:p>
+      <w:pPr>
+        <w:rPr>
+          <w:rFonts w:ascii="Consolas" w:hAnsi="Consolas"/>
+        </w:rPr>
+      </w:pPr>
+      <w:r>
+        <w:rPr>
+          <w:rFonts w:ascii="Consolas" w:hAnsi="Consolas"/>
+        </w:rPr>
+        <w:t>        curr_det[i] = right_matrix</w:t>
+      </w:r>
+    </w:p>
+    <w:p>
+      <w:pPr>
+        <w:rPr>
+          <w:rFonts w:ascii="Consolas" w:hAnsi="Consolas"/>
+        </w:rPr>
+      </w:pPr>
+      <w:r>
+        <w:rPr>
+          <w:rFonts w:ascii="Consolas" w:hAnsi="Consolas"/>
+        </w:rPr>
+        <w:t>        curr_high_det = np.linalg.det(np.array(curr_det))</w:t>
+      </w:r>
+    </w:p>
+    <w:p>
+      <w:pPr>
+        <w:rPr>
+          <w:rFonts w:ascii="Consolas" w:hAnsi="Consolas"/>
+        </w:rPr>
+      </w:pPr>
+      <w:r>
+        <w:rPr>
+          <w:rFonts w:ascii="Consolas" w:hAnsi="Consolas"/>
+        </w:rPr>
+        <w:t>        ratio_arr.append(round(curr_high_det / main_det, 3))</w:t>
+      </w:r>
+    </w:p>
+    <w:p>
+      <w:pPr>
+        <w:rPr>
+          <w:rFonts w:ascii="Consolas" w:hAnsi="Consolas"/>
+        </w:rPr>
+      </w:pPr>
+      <w:r>
+        <w:rPr>
+          <w:rFonts w:ascii="Consolas" w:hAnsi="Consolas"/>
+        </w:rPr>
+        <w:t>    ret_arr = []</w:t>
+      </w:r>
+    </w:p>
+    <w:p>
+      <w:pPr>
+        <w:rPr>
+          <w:rFonts w:ascii="Consolas" w:hAnsi="Consolas"/>
+        </w:rPr>
+      </w:pPr>
+      <w:r>
+        <w:rPr>
+          <w:rFonts w:ascii="Consolas" w:hAnsi="Consolas"/>
+        </w:rPr>
+        <w:t>    for x in x_values:</w:t>
+      </w:r>
+    </w:p>
+    <w:p>
+      <w:pPr>
+        <w:rPr>
+          <w:rFonts w:ascii="Consolas" w:hAnsi="Consolas"/>
+        </w:rPr>
+      </w:pPr>
+      <w:r>
+        <w:rPr>
+          <w:rFonts w:ascii="Consolas" w:hAnsi="Consolas"/>
+        </w:rPr>
+        <w:t>        current_sum = 0</w:t>
+      </w:r>
+    </w:p>
+    <w:p>
+      <w:pPr>
+        <w:rPr>
+          <w:rFonts w:ascii="Consolas" w:hAnsi="Consolas"/>
+        </w:rPr>
+      </w:pPr>
+      <w:r>
+        <w:rPr>
+          <w:rFonts w:ascii="Consolas" w:hAnsi="Consolas"/>
+        </w:rPr>
+        <w:t>        current_degree = -1</w:t>
+      </w:r>
+    </w:p>
+    <w:p>
+      <w:pPr>
+        <w:rPr>
+          <w:rFonts w:ascii="Consolas" w:hAnsi="Consolas"/>
+        </w:rPr>
+      </w:pPr>
+      <w:r>
+        <w:rPr>
+          <w:rFonts w:ascii="Consolas" w:hAnsi="Consolas"/>
+        </w:rPr>
+        <w:t>        for i in range(n + 1):</w:t>
+      </w:r>
+    </w:p>
+    <w:p>
+      <w:pPr>
+        <w:rPr>
+          <w:rFonts w:ascii="Consolas" w:hAnsi="Consolas"/>
+        </w:rPr>
+      </w:pPr>
+      <w:r>
+        <w:rPr>
+          <w:rFonts w:ascii="Consolas" w:hAnsi="Consolas"/>
+        </w:rPr>
+        <w:t>            current_degree += 1</w:t>
+      </w:r>
+    </w:p>
+    <w:p>
+      <w:pPr>
+        <w:rPr>
+          <w:rFonts w:ascii="Consolas" w:hAnsi="Consolas"/>
+        </w:rPr>
+      </w:pPr>
+      <w:r>
+        <w:rPr>
+          <w:rFonts w:ascii="Consolas" w:hAnsi="Consolas"/>
+        </w:rPr>
+        <w:t>            current_sum += x**current_degree * ratio_arr[i]</w:t>
+      </w:r>
+    </w:p>
+    <w:p>
+      <w:pPr>
+        <w:rPr>
+          <w:rFonts w:ascii="Consolas" w:hAnsi="Consolas"/>
+        </w:rPr>
+      </w:pPr>
+      <w:r>
+        <w:rPr>
+          <w:rFonts w:ascii="Consolas" w:hAnsi="Consolas"/>
+        </w:rPr>
+        <w:t>        ret_arr.append(round(current_sum, 3))</w:t>
+      </w:r>
+    </w:p>
+    <w:p>
+      <w:pPr>
+        <w:rPr>
+          <w:rFonts w:ascii="Consolas" w:hAnsi="Consolas"/>
+        </w:rPr>
+      </w:pPr>
+      <w:r>
+        <w:rPr>
+          <w:rFonts w:ascii="Consolas" w:hAnsi="Consolas"/>
+        </w:rPr>
+        <w:t>    return [ret_arr, ratio_arr]</w:t>
+      </w:r>
+    </w:p>
+    <w:p>
+      <w:pPr>
+        <w:rPr>
+          <w:rFonts w:ascii="Consolas" w:hAnsi="Consolas"/>
+        </w:rPr>
+      </w:pPr>
+    </w:p>
+    <w:p>
+      <w:pPr>
+        <w:rPr>
+          <w:rFonts w:ascii="Consolas" w:hAnsi="Consolas"/>
+        </w:rPr>
+      </w:pPr>
+      <w:r>
+        <w:rPr>
+          <w:rFonts w:ascii="Consolas" w:hAnsi="Consolas"/>
+          <w:i/>
+          <w:iCs/>
+        </w:rPr>
+        <w:t>def</w:t>
+      </w:r>
+      <w:r>
+        <w:rPr>
+          <w:rFonts w:ascii="Consolas" w:hAnsi="Consolas"/>
+        </w:rPr>
+        <w:t xml:space="preserve"> find_linear_function(</w:t>
+      </w:r>
+      <w:r>
+        <w:rPr>
+          <w:rFonts w:ascii="Consolas" w:hAnsi="Consolas"/>
+          <w:i/>
+          <w:iCs/>
+        </w:rPr>
+        <w:t>x_values</w:t>
+      </w:r>
+      <w:r>
+        <w:rPr>
+          <w:rFonts w:ascii="Consolas" w:hAnsi="Consolas"/>
+        </w:rPr>
+        <w:t xml:space="preserve">, </w:t>
+      </w:r>
+      <w:r>
+        <w:rPr>
+          <w:rFonts w:ascii="Consolas" w:hAnsi="Consolas"/>
+          <w:i/>
+          <w:iCs/>
+        </w:rPr>
+        <w:t>y_values</w:t>
+      </w:r>
+      <w:r>
+        <w:rPr>
+          <w:rFonts w:ascii="Consolas" w:hAnsi="Consolas"/>
+        </w:rPr>
+        <w:t>):</w:t>
+      </w:r>
+    </w:p>
+    <w:p>
+      <w:pPr>
+        <w:rPr>
+          <w:rFonts w:ascii="Consolas" w:hAnsi="Consolas"/>
+        </w:rPr>
+      </w:pPr>
+      <w:r>
+        <w:rPr>
+          <w:rFonts w:ascii="Consolas" w:hAnsi="Consolas"/>
+        </w:rPr>
+        <w:t>    result_arr = find_polinomial_function(x_values, y_values, 1)</w:t>
+      </w:r>
+    </w:p>
+    <w:p>
+      <w:pPr>
+        <w:rPr>
+          <w:rFonts w:ascii="Consolas" w:hAnsi="Consolas"/>
+        </w:rPr>
+      </w:pPr>
+      <w:r>
+        <w:rPr>
+          <w:rFonts w:ascii="Consolas" w:hAnsi="Consolas"/>
+        </w:rPr>
+        <w:t>    linear_values = result_arr[0]</w:t>
+      </w:r>
+    </w:p>
+    <w:p>
+      <w:pPr>
+        <w:rPr>
+          <w:rFonts w:ascii="Consolas" w:hAnsi="Consolas"/>
+        </w:rPr>
+      </w:pPr>
+      <w:r>
+        <w:rPr>
+          <w:rFonts w:ascii="Consolas" w:hAnsi="Consolas"/>
+        </w:rPr>
+        <w:t>    reliability = round(find_reliability(y_values, linear_values), 3)</w:t>
+      </w:r>
+    </w:p>
+    <w:p>
+      <w:pPr>
+        <w:rPr>
+          <w:rFonts w:ascii="Consolas" w:hAnsi="Consolas"/>
+        </w:rPr>
+      </w:pPr>
+      <w:r>
+        <w:rPr>
+          <w:rFonts w:ascii="Consolas" w:hAnsi="Consolas"/>
+        </w:rPr>
+        <w:t xml:space="preserve">    return {"a" : result_arr[1][1], "b" : result_arr[1][0], "values" : linear_values, "differences" : find_differences(y_values, linear_values), </w:t>
+      </w:r>
+    </w:p>
+    <w:p>
+      <w:pPr>
+        <w:rPr>
+          <w:rFonts w:ascii="Consolas" w:hAnsi="Consolas"/>
+        </w:rPr>
+      </w:pPr>
+      <w:r>
+        <w:rPr>
+          <w:rFonts w:ascii="Consolas" w:hAnsi="Consolas"/>
+        </w:rPr>
+        <w:t xml:space="preserve">            "deviation" : find_diviation(y_values, linear_values), "pirson" : round(find_pirson(x_values, y_values), 3), </w:t>
+      </w:r>
+    </w:p>
+    <w:p>
+      <w:pPr>
+        <w:rPr>
+          <w:rFonts w:ascii="Consolas" w:hAnsi="Consolas"/>
+        </w:rPr>
+      </w:pPr>
+      <w:r>
+        <w:rPr>
+          <w:rFonts w:ascii="Consolas" w:hAnsi="Consolas"/>
+        </w:rPr>
+        <w:t>            "reliability" : reliability, "status" : define_status(reliability) }</w:t>
+      </w:r>
+    </w:p>
+    <w:p>
+      <w:pPr>
+        <w:rPr>
+          <w:rFonts w:ascii="Consolas" w:hAnsi="Consolas"/>
+        </w:rPr>
+      </w:pPr>
+    </w:p>
+    <w:p>
+      <w:pPr>
+        <w:rPr>
+          <w:rFonts w:ascii="Consolas" w:hAnsi="Consolas"/>
+        </w:rPr>
+      </w:pPr>
+      <w:r>
+        <w:rPr>
+          <w:rFonts w:ascii="Consolas" w:hAnsi="Consolas"/>
+          <w:i/>
+          <w:iCs/>
+        </w:rPr>
+        <w:t>def</w:t>
+      </w:r>
+      <w:r>
+        <w:rPr>
+          <w:rFonts w:ascii="Consolas" w:hAnsi="Consolas"/>
+        </w:rPr>
+        <w:t xml:space="preserve"> find_quadratic_function(</w:t>
+      </w:r>
+      <w:r>
+        <w:rPr>
+          <w:rFonts w:ascii="Consolas" w:hAnsi="Consolas"/>
+          <w:i/>
+          <w:iCs/>
+        </w:rPr>
+        <w:t>x_values</w:t>
+      </w:r>
+      <w:r>
+        <w:rPr>
+          <w:rFonts w:ascii="Consolas" w:hAnsi="Consolas"/>
+        </w:rPr>
+        <w:t xml:space="preserve">, </w:t>
+      </w:r>
+      <w:r>
+        <w:rPr>
+          <w:rFonts w:ascii="Consolas" w:hAnsi="Consolas"/>
+          <w:i/>
+          <w:iCs/>
+        </w:rPr>
+        <w:t>y_values</w:t>
+      </w:r>
+      <w:r>
+        <w:rPr>
+          <w:rFonts w:ascii="Consolas" w:hAnsi="Consolas"/>
+        </w:rPr>
+        <w:t>):</w:t>
+      </w:r>
+    </w:p>
+    <w:p>
+      <w:pPr>
+        <w:rPr>
+          <w:rFonts w:ascii="Consolas" w:hAnsi="Consolas"/>
+        </w:rPr>
+      </w:pPr>
+      <w:r>
+        <w:rPr>
+          <w:rFonts w:ascii="Consolas" w:hAnsi="Consolas"/>
+        </w:rPr>
+        <w:t>    result_arr = find_polinomial_function(x_values, y_values, 2)</w:t>
+      </w:r>
+    </w:p>
+    <w:p>
+      <w:pPr>
+        <w:rPr>
+          <w:rFonts w:ascii="Consolas" w:hAnsi="Consolas"/>
+        </w:rPr>
+      </w:pPr>
+      <w:r>
+        <w:rPr>
+          <w:rFonts w:ascii="Consolas" w:hAnsi="Consolas"/>
+        </w:rPr>
+        <w:t>    quadratic_values = result_arr[0]</w:t>
+      </w:r>
+    </w:p>
+    <w:p>
+      <w:pPr>
+        <w:rPr>
+          <w:rFonts w:ascii="Consolas" w:hAnsi="Consolas"/>
+        </w:rPr>
+      </w:pPr>
+      <w:r>
+        <w:rPr>
+          <w:rFonts w:ascii="Consolas" w:hAnsi="Consolas"/>
+        </w:rPr>
+        <w:t>    reliability = round(find_reliability(y_values, quadratic_values), 3)</w:t>
+      </w:r>
+    </w:p>
+    <w:p>
+      <w:pPr>
+        <w:rPr>
+          <w:rFonts w:ascii="Consolas" w:hAnsi="Consolas"/>
+        </w:rPr>
+      </w:pPr>
+      <w:r>
+        <w:rPr>
+          <w:rFonts w:ascii="Consolas" w:hAnsi="Consolas"/>
+        </w:rPr>
+        <w:t xml:space="preserve">    return {"a" : result_arr[1][2], "b" : result_arr[1][1], "c" : result_arr[1][0], "values" : quadratic_values, "differences" : find_differences(y_values, quadratic_values), </w:t>
+      </w:r>
+    </w:p>
+    <w:p>
+      <w:pPr>
+        <w:rPr>
+          <w:rFonts w:ascii="Consolas" w:hAnsi="Consolas"/>
+        </w:rPr>
+      </w:pPr>
+      <w:r>
+        <w:rPr>
+          <w:rFonts w:ascii="Consolas" w:hAnsi="Consolas"/>
+        </w:rPr>
+        <w:t xml:space="preserve">            "deviation" : find_diviation(y_values, quadratic_values), </w:t>
+      </w:r>
+    </w:p>
+    <w:p>
+      <w:pPr>
+        <w:rPr>
+          <w:rFonts w:ascii="Consolas" w:hAnsi="Consolas"/>
+        </w:rPr>
+      </w:pPr>
+      <w:r>
+        <w:rPr>
+          <w:rFonts w:ascii="Consolas" w:hAnsi="Consolas"/>
+        </w:rPr>
+        <w:t>            "reliability" : reliability, "status" : define_status(reliability) }</w:t>
+      </w:r>
+    </w:p>
+    <w:p>
+      <w:pPr>
+        <w:rPr>
+          <w:rFonts w:ascii="Consolas" w:hAnsi="Consolas"/>
+        </w:rPr>
+      </w:pPr>
+    </w:p>
+    <w:p>
+      <w:pPr>
+        <w:rPr>
+          <w:rFonts w:ascii="Consolas" w:hAnsi="Consolas"/>
+        </w:rPr>
+      </w:pPr>
+      <w:r>
+        <w:rPr>
+          <w:rFonts w:ascii="Consolas" w:hAnsi="Consolas"/>
+          <w:i/>
+          <w:iCs/>
+        </w:rPr>
+        <w:t>def</w:t>
+      </w:r>
+      <w:r>
+        <w:rPr>
+          <w:rFonts w:ascii="Consolas" w:hAnsi="Consolas"/>
+        </w:rPr>
+        <w:t xml:space="preserve"> find_cubic_function(</w:t>
+      </w:r>
+      <w:r>
+        <w:rPr>
+          <w:rFonts w:ascii="Consolas" w:hAnsi="Consolas"/>
+          <w:i/>
+          <w:iCs/>
+        </w:rPr>
+        <w:t>x_values</w:t>
+      </w:r>
+      <w:r>
+        <w:rPr>
+          <w:rFonts w:ascii="Consolas" w:hAnsi="Consolas"/>
+        </w:rPr>
+        <w:t xml:space="preserve">, </w:t>
+      </w:r>
+      <w:r>
+        <w:rPr>
+          <w:rFonts w:ascii="Consolas" w:hAnsi="Consolas"/>
+          <w:i/>
+          <w:iCs/>
+        </w:rPr>
+        <w:t>y_values</w:t>
+      </w:r>
+      <w:r>
+        <w:rPr>
+          <w:rFonts w:ascii="Consolas" w:hAnsi="Consolas"/>
+        </w:rPr>
+        <w:t>):</w:t>
+      </w:r>
+    </w:p>
+    <w:p>
+      <w:pPr>
+        <w:rPr>
+          <w:rFonts w:ascii="Consolas" w:hAnsi="Consolas"/>
+        </w:rPr>
+      </w:pPr>
+      <w:r>
+        <w:rPr>
+          <w:rFonts w:ascii="Consolas" w:hAnsi="Consolas"/>
+        </w:rPr>
+        <w:t>    result_arr = find_polinomial_function(x_values, y_values, 3)</w:t>
+      </w:r>
+    </w:p>
+    <w:p>
+      <w:pPr>
+        <w:rPr>
+          <w:rFonts w:ascii="Consolas" w:hAnsi="Consolas"/>
+        </w:rPr>
+      </w:pPr>
+      <w:r>
+        <w:rPr>
+          <w:rFonts w:ascii="Consolas" w:hAnsi="Consolas"/>
+        </w:rPr>
+        <w:t>    cubic_values = result_arr[0]</w:t>
+      </w:r>
+    </w:p>
+    <w:p>
+      <w:pPr>
+        <w:rPr>
+          <w:rFonts w:ascii="Consolas" w:hAnsi="Consolas"/>
+        </w:rPr>
+      </w:pPr>
+      <w:r>
+        <w:rPr>
+          <w:rFonts w:ascii="Consolas" w:hAnsi="Consolas"/>
+        </w:rPr>
+        <w:t>    reliability = round(find_reliability(y_values, cubic_values), 3)</w:t>
+      </w:r>
+    </w:p>
+    <w:p>
+      <w:pPr>
+        <w:rPr>
+          <w:rFonts w:ascii="Consolas" w:hAnsi="Consolas"/>
+        </w:rPr>
+      </w:pPr>
+      <w:r>
+        <w:rPr>
+          <w:rFonts w:ascii="Consolas" w:hAnsi="Consolas"/>
+        </w:rPr>
+        <w:t xml:space="preserve">    return {"a" : result_arr[1][3], "b" : result_arr[1][2], "c" : result_arr[1][1], "d" : result_arr[1][0], "values" : cubic_values, "differences" : find_differences(y_values, cubic_values), </w:t>
+      </w:r>
+    </w:p>
+    <w:p>
+      <w:pPr>
+        <w:rPr>
+          <w:rFonts w:ascii="Consolas" w:hAnsi="Consolas"/>
+        </w:rPr>
+      </w:pPr>
+      <w:r>
+        <w:rPr>
+          <w:rFonts w:ascii="Consolas" w:hAnsi="Consolas"/>
+        </w:rPr>
+        <w:t xml:space="preserve">            "deviation" : find_diviation(y_values, cubic_values), </w:t>
+      </w:r>
+    </w:p>
+    <w:p>
+      <w:pPr>
+        <w:rPr>
+          <w:rFonts w:ascii="Consolas" w:hAnsi="Consolas"/>
+        </w:rPr>
+      </w:pPr>
+      <w:r>
+        <w:rPr>
+          <w:rFonts w:ascii="Consolas" w:hAnsi="Consolas"/>
+        </w:rPr>
+        <w:t>            "reliability" : reliability, "status" : define_status(reliability) }</w:t>
+      </w:r>
+    </w:p>
+    <w:p>
+      <w:pPr>
+        <w:rPr>
+          <w:rFonts w:ascii="Consolas" w:hAnsi="Consolas"/>
+        </w:rPr>
+      </w:pPr>
+    </w:p>
+    <w:p>
+      <w:pPr>
+        <w:rPr>
+          <w:rFonts w:ascii="Consolas" w:hAnsi="Consolas"/>
+        </w:rPr>
+      </w:pPr>
+      <w:r>
+        <w:rPr>
+          <w:rFonts w:ascii="Consolas" w:hAnsi="Consolas"/>
+          <w:i/>
+          <w:iCs/>
+        </w:rPr>
+        <w:t>def</w:t>
+      </w:r>
+      <w:r>
+        <w:rPr>
+          <w:rFonts w:ascii="Consolas" w:hAnsi="Consolas"/>
+        </w:rPr>
+        <w:t xml:space="preserve"> find_degree_function(</w:t>
+      </w:r>
+      <w:r>
+        <w:rPr>
+          <w:rFonts w:ascii="Consolas" w:hAnsi="Consolas"/>
+          <w:i/>
+          <w:iCs/>
+        </w:rPr>
+        <w:t>x_values</w:t>
+      </w:r>
+      <w:r>
+        <w:rPr>
+          <w:rFonts w:ascii="Consolas" w:hAnsi="Consolas"/>
+        </w:rPr>
+        <w:t xml:space="preserve">, </w:t>
+      </w:r>
+      <w:r>
+        <w:rPr>
+          <w:rFonts w:ascii="Consolas" w:hAnsi="Consolas"/>
+          <w:i/>
+          <w:iCs/>
+        </w:rPr>
+        <w:t>y_values</w:t>
+      </w:r>
+      <w:r>
+        <w:rPr>
+          <w:rFonts w:ascii="Consolas" w:hAnsi="Consolas"/>
+        </w:rPr>
+        <w:t>):</w:t>
+      </w:r>
+    </w:p>
+    <w:p>
+      <w:pPr>
+        <w:rPr>
+          <w:rFonts w:ascii="Consolas" w:hAnsi="Consolas"/>
+        </w:rPr>
+      </w:pPr>
+      <w:r>
+        <w:rPr>
+          <w:rFonts w:ascii="Consolas" w:hAnsi="Consolas"/>
+        </w:rPr>
+        <w:t>    try:</w:t>
+      </w:r>
+    </w:p>
+    <w:p>
+      <w:pPr>
+        <w:rPr>
+          <w:rFonts w:ascii="Consolas" w:hAnsi="Consolas"/>
+        </w:rPr>
+      </w:pPr>
+      <w:r>
+        <w:rPr>
+          <w:rFonts w:ascii="Consolas" w:hAnsi="Consolas"/>
+        </w:rPr>
+        <w:t>        ln_x_values = [log(x) for x in x_values]</w:t>
+      </w:r>
+    </w:p>
+    <w:p>
+      <w:pPr>
+        <w:rPr>
+          <w:rFonts w:ascii="Consolas" w:hAnsi="Consolas"/>
+        </w:rPr>
+      </w:pPr>
+      <w:r>
+        <w:rPr>
+          <w:rFonts w:ascii="Consolas" w:hAnsi="Consolas"/>
+        </w:rPr>
+        <w:t>        ln_y_values = [log(y) for y in y_values]</w:t>
+      </w:r>
+    </w:p>
+    <w:p>
+      <w:pPr>
+        <w:rPr>
+          <w:rFonts w:ascii="Consolas" w:hAnsi="Consolas"/>
+        </w:rPr>
+      </w:pPr>
+      <w:r>
+        <w:rPr>
+          <w:rFonts w:ascii="Consolas" w:hAnsi="Consolas"/>
+        </w:rPr>
+        <w:t>        result_arr = find_polinomial_function(ln_x_values, ln_y_values, 1)</w:t>
+      </w:r>
+    </w:p>
+    <w:p>
+      <w:pPr>
+        <w:rPr>
+          <w:rFonts w:ascii="Consolas" w:hAnsi="Consolas"/>
+        </w:rPr>
+      </w:pPr>
+      <w:r>
+        <w:rPr>
+          <w:rFonts w:ascii="Consolas" w:hAnsi="Consolas"/>
+        </w:rPr>
+        <w:t>        a = exp(result_arr[1][0])</w:t>
+      </w:r>
+    </w:p>
+    <w:p>
+      <w:pPr>
+        <w:rPr>
+          <w:rFonts w:ascii="Consolas" w:hAnsi="Consolas"/>
+        </w:rPr>
+      </w:pPr>
+      <w:r>
+        <w:rPr>
+          <w:rFonts w:ascii="Consolas" w:hAnsi="Consolas"/>
+        </w:rPr>
+        <w:t>        b = result_arr[1][1]</w:t>
+      </w:r>
+    </w:p>
+    <w:p>
+      <w:pPr>
+        <w:rPr>
+          <w:rFonts w:ascii="Consolas" w:hAnsi="Consolas"/>
+        </w:rPr>
+      </w:pPr>
+      <w:r>
+        <w:rPr>
+          <w:rFonts w:ascii="Consolas" w:hAnsi="Consolas"/>
+        </w:rPr>
+        <w:t>        degree_values = []</w:t>
+      </w:r>
+    </w:p>
+    <w:p>
+      <w:pPr>
+        <w:rPr>
+          <w:rFonts w:ascii="Consolas" w:hAnsi="Consolas"/>
+        </w:rPr>
+      </w:pPr>
+      <w:r>
+        <w:rPr>
+          <w:rFonts w:ascii="Consolas" w:hAnsi="Consolas"/>
+        </w:rPr>
+        <w:t>        for x in x_values:</w:t>
+      </w:r>
+    </w:p>
+    <w:p>
+      <w:pPr>
+        <w:rPr>
+          <w:rFonts w:ascii="Consolas" w:hAnsi="Consolas"/>
+        </w:rPr>
+      </w:pPr>
+      <w:r>
+        <w:rPr>
+          <w:rFonts w:ascii="Consolas" w:hAnsi="Consolas"/>
+        </w:rPr>
+        <w:t>            degree_values.append(round(a * x**b, 3))</w:t>
+      </w:r>
+    </w:p>
+    <w:p>
+      <w:pPr>
+        <w:rPr>
+          <w:rFonts w:ascii="Consolas" w:hAnsi="Consolas"/>
+        </w:rPr>
+      </w:pPr>
+      <w:r>
+        <w:rPr>
+          <w:rFonts w:ascii="Consolas" w:hAnsi="Consolas"/>
+        </w:rPr>
+        <w:t>        reliability = round(find_reliability(y_values, degree_values), 3)</w:t>
+      </w:r>
+    </w:p>
+    <w:p>
+      <w:pPr>
+        <w:rPr>
+          <w:rFonts w:ascii="Consolas" w:hAnsi="Consolas"/>
+        </w:rPr>
+      </w:pPr>
+      <w:r>
+        <w:rPr>
+          <w:rFonts w:ascii="Consolas" w:hAnsi="Consolas"/>
+        </w:rPr>
+        <w:t xml:space="preserve">        return {"a" : round(a, 3), "b" : round(b, 3), "values" : degree_values, "differences" : find_differences(y_values, degree_values), </w:t>
+      </w:r>
+    </w:p>
+    <w:p>
+      <w:pPr>
+        <w:rPr>
+          <w:rFonts w:ascii="Consolas" w:hAnsi="Consolas"/>
+        </w:rPr>
+      </w:pPr>
+      <w:r>
+        <w:rPr>
+          <w:rFonts w:ascii="Consolas" w:hAnsi="Consolas"/>
+        </w:rPr>
+        <w:t xml:space="preserve">            "deviation" : find_diviation(y_values, degree_values), </w:t>
+      </w:r>
+    </w:p>
+    <w:p>
+      <w:pPr>
+        <w:rPr>
+          <w:rFonts w:ascii="Consolas" w:hAnsi="Consolas"/>
+        </w:rPr>
+      </w:pPr>
+      <w:r>
+        <w:rPr>
+          <w:rFonts w:ascii="Consolas" w:hAnsi="Consolas"/>
+        </w:rPr>
+        <w:t>            "reliability" : reliability, "status" : define_status(reliability) }</w:t>
+      </w:r>
+    </w:p>
+    <w:p>
+      <w:pPr>
+        <w:rPr>
+          <w:rFonts w:ascii="Consolas" w:hAnsi="Consolas"/>
+          <w:lang w:val="ru-RU"/>
+        </w:rPr>
+      </w:pPr>
+      <w:r>
+        <w:rPr>
+          <w:rFonts w:ascii="Consolas" w:hAnsi="Consolas"/>
+        </w:rPr>
+        <w:lastRenderedPageBreak/>
+        <w:t xml:space="preserve">    </w:t>
+      </w:r>
+      <w:r>
+        <w:rPr>
+          <w:rFonts w:ascii="Consolas" w:hAnsi="Consolas"/>
+          <w:lang w:val="ru-RU"/>
+        </w:rPr>
+        <w:t xml:space="preserve">except </w:t>
+      </w:r>
+      <w:r>
+        <w:rPr>
+          <w:rFonts w:ascii="Consolas" w:hAnsi="Consolas"/>
+          <w:i/>
+          <w:iCs/>
+          <w:lang w:val="ru-RU"/>
+        </w:rPr>
+        <w:t>Exception</w:t>
+      </w:r>
+      <w:r>
+        <w:rPr>
+          <w:rFonts w:ascii="Consolas" w:hAnsi="Consolas"/>
+          <w:lang w:val="ru-RU"/>
+        </w:rPr>
+        <w:t>:  </w:t>
+      </w:r>
+    </w:p>
+    <w:p>
+      <w:pPr>
+        <w:rPr>
+          <w:rFonts w:ascii="Consolas" w:hAnsi="Consolas"/>
+          <w:lang w:val="ru-RU"/>
+        </w:rPr>
+      </w:pPr>
+      <w:r>
+        <w:rPr>
+          <w:rFonts w:ascii="Consolas" w:hAnsi="Consolas"/>
+          <w:lang w:val="ru-RU"/>
+        </w:rPr>
+        <w:t>        return {"error" : "Для аппроксимации спомощью степенной функции используется логарифмы по x и y, поэтому координаты точек должны быть положительными" }</w:t>
+      </w:r>
+    </w:p>
+    <w:p>
+      <w:pPr>
+        <w:rPr>
+          <w:rFonts w:ascii="Consolas" w:hAnsi="Consolas"/>
+          <w:lang w:val="ru-RU"/>
+        </w:rPr>
+      </w:pPr>
+      <w:r>
+        <w:rPr>
+          <w:rFonts w:ascii="Consolas" w:hAnsi="Consolas"/>
+          <w:lang w:val="ru-RU"/>
+        </w:rPr>
+        <w:t xml:space="preserve">    </w:t>
+      </w:r>
+    </w:p>
+    <w:p>
+      <w:pPr>
+        <w:rPr>
+          <w:rFonts w:ascii="Consolas" w:hAnsi="Consolas"/>
+          <w:lang w:val="ru-RU"/>
+        </w:rPr>
+      </w:pPr>
+    </w:p>
+    <w:p>
+      <w:pPr>
+        <w:rPr>
+          <w:rFonts w:ascii="Consolas" w:hAnsi="Consolas"/>
+        </w:rPr>
+      </w:pPr>
+      <w:r>
+        <w:rPr>
+          <w:rFonts w:ascii="Consolas" w:hAnsi="Consolas"/>
+          <w:i/>
+          <w:iCs/>
+        </w:rPr>
+        <w:t>def</w:t>
+      </w:r>
+      <w:r>
+        <w:rPr>
+          <w:rFonts w:ascii="Consolas" w:hAnsi="Consolas"/>
+        </w:rPr>
+        <w:t xml:space="preserve"> find_exp_function(</w:t>
+      </w:r>
+      <w:r>
+        <w:rPr>
+          <w:rFonts w:ascii="Consolas" w:hAnsi="Consolas"/>
+          <w:i/>
+          <w:iCs/>
+        </w:rPr>
+        <w:t>x_values</w:t>
+      </w:r>
+      <w:r>
+        <w:rPr>
+          <w:rFonts w:ascii="Consolas" w:hAnsi="Consolas"/>
+        </w:rPr>
+        <w:t xml:space="preserve">, </w:t>
+      </w:r>
+      <w:r>
+        <w:rPr>
+          <w:rFonts w:ascii="Consolas" w:hAnsi="Consolas"/>
+          <w:i/>
+          <w:iCs/>
+        </w:rPr>
+        <w:t>y_values</w:t>
+      </w:r>
+      <w:r>
+        <w:rPr>
+          <w:rFonts w:ascii="Consolas" w:hAnsi="Consolas"/>
+        </w:rPr>
+        <w:t>):</w:t>
+      </w:r>
+    </w:p>
+    <w:p>
+      <w:pPr>
+        <w:rPr>
+          <w:rFonts w:ascii="Consolas" w:hAnsi="Consolas"/>
+        </w:rPr>
+      </w:pPr>
+      <w:r>
+        <w:rPr>
+          <w:rFonts w:ascii="Consolas" w:hAnsi="Consolas"/>
+        </w:rPr>
+        <w:t>    try:</w:t>
+      </w:r>
+    </w:p>
+    <w:p>
+      <w:pPr>
+        <w:rPr>
+          <w:rFonts w:ascii="Consolas" w:hAnsi="Consolas"/>
+        </w:rPr>
+      </w:pPr>
+      <w:r>
+        <w:rPr>
+          <w:rFonts w:ascii="Consolas" w:hAnsi="Consolas"/>
+        </w:rPr>
+        <w:t>        ln_y_values = [log(y) for y in y_values]</w:t>
+      </w:r>
+    </w:p>
+    <w:p>
+      <w:pPr>
+        <w:rPr>
+          <w:rFonts w:ascii="Consolas" w:hAnsi="Consolas"/>
+        </w:rPr>
+      </w:pPr>
+      <w:r>
+        <w:rPr>
+          <w:rFonts w:ascii="Consolas" w:hAnsi="Consolas"/>
+        </w:rPr>
+        <w:t>        result_arr = find_polinomial_function(x_values, ln_y_values, 1)</w:t>
+      </w:r>
+    </w:p>
+    <w:p>
+      <w:pPr>
+        <w:rPr>
+          <w:rFonts w:ascii="Consolas" w:hAnsi="Consolas"/>
+        </w:rPr>
+      </w:pPr>
+      <w:r>
+        <w:rPr>
+          <w:rFonts w:ascii="Consolas" w:hAnsi="Consolas"/>
+        </w:rPr>
+        <w:t>        a = exp(result_arr[1][0])</w:t>
+      </w:r>
+    </w:p>
+    <w:p>
+      <w:pPr>
+        <w:rPr>
+          <w:rFonts w:ascii="Consolas" w:hAnsi="Consolas"/>
+        </w:rPr>
+      </w:pPr>
+      <w:r>
+        <w:rPr>
+          <w:rFonts w:ascii="Consolas" w:hAnsi="Consolas"/>
+        </w:rPr>
+        <w:t>        b = result_arr[1][1]</w:t>
+      </w:r>
+    </w:p>
+    <w:p>
+      <w:pPr>
+        <w:rPr>
+          <w:rFonts w:ascii="Consolas" w:hAnsi="Consolas"/>
+        </w:rPr>
+      </w:pPr>
+      <w:r>
+        <w:rPr>
+          <w:rFonts w:ascii="Consolas" w:hAnsi="Consolas"/>
+        </w:rPr>
+        <w:t>        degree_values = []</w:t>
+      </w:r>
+    </w:p>
+    <w:p>
+      <w:pPr>
+        <w:rPr>
+          <w:rFonts w:ascii="Consolas" w:hAnsi="Consolas"/>
+        </w:rPr>
+      </w:pPr>
+      <w:r>
+        <w:rPr>
+          <w:rFonts w:ascii="Consolas" w:hAnsi="Consolas"/>
+        </w:rPr>
+        <w:t>        for x in x_values:</w:t>
+      </w:r>
+    </w:p>
+    <w:p>
+      <w:pPr>
+        <w:rPr>
+          <w:rFonts w:ascii="Consolas" w:hAnsi="Consolas"/>
+        </w:rPr>
+      </w:pPr>
+      <w:r>
+        <w:rPr>
+          <w:rFonts w:ascii="Consolas" w:hAnsi="Consolas"/>
+        </w:rPr>
+        <w:t>            degree_values.append(round(a * x**b, 3))</w:t>
+      </w:r>
+    </w:p>
+    <w:p>
+      <w:pPr>
+        <w:rPr>
+          <w:rFonts w:ascii="Consolas" w:hAnsi="Consolas"/>
+        </w:rPr>
+      </w:pPr>
+      <w:r>
+        <w:rPr>
+          <w:rFonts w:ascii="Consolas" w:hAnsi="Consolas"/>
+        </w:rPr>
+        <w:t>        reliability = round(find_reliability(y_values, degree_values), 3)</w:t>
+      </w:r>
+    </w:p>
+    <w:p>
+      <w:pPr>
+        <w:rPr>
+          <w:rFonts w:ascii="Consolas" w:hAnsi="Consolas"/>
+        </w:rPr>
+      </w:pPr>
+      <w:r>
+        <w:rPr>
+          <w:rFonts w:ascii="Consolas" w:hAnsi="Consolas"/>
+        </w:rPr>
+        <w:t xml:space="preserve">        return {"a" : round(a, 3), "b" : round(b, 3), "values" : degree_values, "differences" : find_differences(y_values, degree_values), </w:t>
+      </w:r>
+    </w:p>
+    <w:p>
+      <w:pPr>
+        <w:rPr>
+          <w:rFonts w:ascii="Consolas" w:hAnsi="Consolas"/>
+        </w:rPr>
+      </w:pPr>
+      <w:r>
+        <w:rPr>
+          <w:rFonts w:ascii="Consolas" w:hAnsi="Consolas"/>
+        </w:rPr>
+        <w:t xml:space="preserve">            "deviation" : find_diviation(y_values, degree_values), </w:t>
+      </w:r>
+    </w:p>
+    <w:p>
+      <w:pPr>
+        <w:rPr>
+          <w:rFonts w:ascii="Consolas" w:hAnsi="Consolas"/>
+        </w:rPr>
+      </w:pPr>
+      <w:r>
+        <w:rPr>
+          <w:rFonts w:ascii="Consolas" w:hAnsi="Consolas"/>
+        </w:rPr>
+        <w:t>            "reliability" : reliability, "status" : define_status(reliability) }</w:t>
+      </w:r>
+    </w:p>
+    <w:p>
+      <w:pPr>
+        <w:rPr>
+          <w:rFonts w:ascii="Consolas" w:hAnsi="Consolas"/>
+          <w:lang w:val="ru-RU"/>
+        </w:rPr>
+      </w:pPr>
+      <w:r>
+        <w:rPr>
+          <w:rFonts w:ascii="Consolas" w:hAnsi="Consolas"/>
+        </w:rPr>
+        <w:t xml:space="preserve">    </w:t>
+      </w:r>
+      <w:r>
+        <w:rPr>
+          <w:rFonts w:ascii="Consolas" w:hAnsi="Consolas"/>
+          <w:lang w:val="ru-RU"/>
+        </w:rPr>
+        <w:t xml:space="preserve">except </w:t>
+      </w:r>
+      <w:r>
+        <w:rPr>
+          <w:rFonts w:ascii="Consolas" w:hAnsi="Consolas"/>
+          <w:i/>
+          <w:iCs/>
+          <w:lang w:val="ru-RU"/>
+        </w:rPr>
+        <w:t>Exception</w:t>
+      </w:r>
+      <w:r>
+        <w:rPr>
+          <w:rFonts w:ascii="Consolas" w:hAnsi="Consolas"/>
+          <w:lang w:val="ru-RU"/>
+        </w:rPr>
+        <w:t>:</w:t>
+      </w:r>
+    </w:p>
+    <w:p>
+      <w:pPr>
+        <w:rPr>
+          <w:rFonts w:ascii="Consolas" w:hAnsi="Consolas"/>
+          <w:lang w:val="ru-RU"/>
+        </w:rPr>
+      </w:pPr>
+      <w:r>
+        <w:rPr>
+          <w:rFonts w:ascii="Consolas" w:hAnsi="Consolas"/>
+          <w:lang w:val="ru-RU"/>
+        </w:rPr>
+        <w:t>        return {"error" : "Для аппроксимации спомощью экспоненциальной функции используется логарифм по y, поэтому координатa точек y должна быть положительной" }</w:t>
+      </w:r>
+    </w:p>
+    <w:p>
+      <w:pPr>
+        <w:rPr>
+          <w:rFonts w:ascii="Consolas" w:hAnsi="Consolas"/>
+          <w:lang w:val="ru-RU"/>
+        </w:rPr>
+      </w:pPr>
+      <w:r>
+        <w:rPr>
+          <w:rFonts w:ascii="Consolas" w:hAnsi="Consolas"/>
+          <w:lang w:val="ru-RU"/>
+        </w:rPr>
+        <w:t xml:space="preserve">    </w:t>
+      </w:r>
+    </w:p>
+    <w:p>
+      <w:pPr>
+        <w:rPr>
+          <w:rFonts w:ascii="Consolas" w:hAnsi="Consolas"/>
+        </w:rPr>
+      </w:pPr>
+      <w:r>
+        <w:rPr>
+          <w:rFonts w:ascii="Consolas" w:hAnsi="Consolas"/>
+          <w:i/>
+          <w:iCs/>
+        </w:rPr>
+        <w:t>def</w:t>
+      </w:r>
+      <w:r>
+        <w:rPr>
+          <w:rFonts w:ascii="Consolas" w:hAnsi="Consolas"/>
+        </w:rPr>
+        <w:t xml:space="preserve"> find_log_function(</w:t>
+      </w:r>
+      <w:r>
+        <w:rPr>
+          <w:rFonts w:ascii="Consolas" w:hAnsi="Consolas"/>
+          <w:i/>
+          <w:iCs/>
+        </w:rPr>
+        <w:t>x_values</w:t>
+      </w:r>
+      <w:r>
+        <w:rPr>
+          <w:rFonts w:ascii="Consolas" w:hAnsi="Consolas"/>
+        </w:rPr>
+        <w:t xml:space="preserve">, </w:t>
+      </w:r>
+      <w:r>
+        <w:rPr>
+          <w:rFonts w:ascii="Consolas" w:hAnsi="Consolas"/>
+          <w:i/>
+          <w:iCs/>
+        </w:rPr>
+        <w:t>y_values</w:t>
+      </w:r>
+      <w:r>
+        <w:rPr>
+          <w:rFonts w:ascii="Consolas" w:hAnsi="Consolas"/>
+        </w:rPr>
+        <w:t>):</w:t>
+      </w:r>
+    </w:p>
+    <w:p>
+      <w:pPr>
+        <w:rPr>
+          <w:rFonts w:ascii="Consolas" w:hAnsi="Consolas"/>
+        </w:rPr>
+      </w:pPr>
+      <w:r>
+        <w:rPr>
+          <w:rFonts w:ascii="Consolas" w:hAnsi="Consolas"/>
+        </w:rPr>
+        <w:t>    try:</w:t>
+      </w:r>
+    </w:p>
+    <w:p>
+      <w:pPr>
+        <w:rPr>
+          <w:rFonts w:ascii="Consolas" w:hAnsi="Consolas"/>
+        </w:rPr>
+      </w:pPr>
+      <w:r>
+        <w:rPr>
+          <w:rFonts w:ascii="Consolas" w:hAnsi="Consolas"/>
+        </w:rPr>
+        <w:t>        ln_x_values = [log(x) for x in x_values]</w:t>
+      </w:r>
+    </w:p>
+    <w:p>
+      <w:pPr>
+        <w:rPr>
+          <w:rFonts w:ascii="Consolas" w:hAnsi="Consolas"/>
+        </w:rPr>
+      </w:pPr>
+      <w:r>
+        <w:rPr>
+          <w:rFonts w:ascii="Consolas" w:hAnsi="Consolas"/>
+        </w:rPr>
+        <w:t>        result_arr = find_polinomial_function(ln_x_values, y_values, 1)</w:t>
+      </w:r>
+    </w:p>
+    <w:p>
+      <w:pPr>
+        <w:rPr>
+          <w:rFonts w:ascii="Consolas" w:hAnsi="Consolas"/>
+        </w:rPr>
+      </w:pPr>
+      <w:r>
+        <w:rPr>
+          <w:rFonts w:ascii="Consolas" w:hAnsi="Consolas"/>
+        </w:rPr>
+        <w:t>        a = result_arr[1][1]</w:t>
+      </w:r>
+    </w:p>
+    <w:p>
+      <w:pPr>
+        <w:rPr>
+          <w:rFonts w:ascii="Consolas" w:hAnsi="Consolas"/>
+        </w:rPr>
+      </w:pPr>
+      <w:r>
+        <w:rPr>
+          <w:rFonts w:ascii="Consolas" w:hAnsi="Consolas"/>
+        </w:rPr>
+        <w:t>        b = result_arr[1][0]</w:t>
+      </w:r>
+    </w:p>
+    <w:p>
+      <w:pPr>
+        <w:rPr>
+          <w:rFonts w:ascii="Consolas" w:hAnsi="Consolas"/>
+        </w:rPr>
+      </w:pPr>
+      <w:r>
+        <w:rPr>
+          <w:rFonts w:ascii="Consolas" w:hAnsi="Consolas"/>
+        </w:rPr>
+        <w:t>        log_values = []</w:t>
+      </w:r>
+    </w:p>
+    <w:p>
+      <w:pPr>
+        <w:rPr>
+          <w:rFonts w:ascii="Consolas" w:hAnsi="Consolas"/>
+        </w:rPr>
+      </w:pPr>
+      <w:r>
+        <w:rPr>
+          <w:rFonts w:ascii="Consolas" w:hAnsi="Consolas"/>
+        </w:rPr>
+        <w:t>        for x in x_values:</w:t>
+      </w:r>
+    </w:p>
+    <w:p>
+      <w:pPr>
+        <w:rPr>
+          <w:rFonts w:ascii="Consolas" w:hAnsi="Consolas"/>
+        </w:rPr>
+      </w:pPr>
+      <w:r>
+        <w:rPr>
+          <w:rFonts w:ascii="Consolas" w:hAnsi="Consolas"/>
+        </w:rPr>
+        <w:t>            log_values.append(round(a * log(x) + b, 3))</w:t>
+      </w:r>
+    </w:p>
+    <w:p>
+      <w:pPr>
+        <w:rPr>
+          <w:rFonts w:ascii="Consolas" w:hAnsi="Consolas"/>
+        </w:rPr>
+      </w:pPr>
+      <w:r>
+        <w:rPr>
+          <w:rFonts w:ascii="Consolas" w:hAnsi="Consolas"/>
+        </w:rPr>
+        <w:t>        reliability = round(find_reliability(y_values, log_values), 3)</w:t>
+      </w:r>
+    </w:p>
+    <w:p>
+      <w:pPr>
+        <w:rPr>
+          <w:rFonts w:ascii="Consolas" w:hAnsi="Consolas"/>
+        </w:rPr>
+      </w:pPr>
+      <w:r>
+        <w:rPr>
+          <w:rFonts w:ascii="Consolas" w:hAnsi="Consolas"/>
+        </w:rPr>
+        <w:t xml:space="preserve">        return {"a" : round(a, 3), "b" : round(b, 3), "values" : log_values, "differences" : find_differences(y_values, log_values), </w:t>
+      </w:r>
+    </w:p>
+    <w:p>
+      <w:pPr>
+        <w:rPr>
+          <w:rFonts w:ascii="Consolas" w:hAnsi="Consolas"/>
+        </w:rPr>
+      </w:pPr>
+      <w:r>
+        <w:rPr>
+          <w:rFonts w:ascii="Consolas" w:hAnsi="Consolas"/>
+        </w:rPr>
+        <w:lastRenderedPageBreak/>
+        <w:t xml:space="preserve">            "deviation" : find_diviation(y_values, log_values), </w:t>
+      </w:r>
+    </w:p>
+    <w:p>
+      <w:pPr>
+        <w:rPr>
+          <w:rFonts w:ascii="Consolas" w:hAnsi="Consolas"/>
+        </w:rPr>
+      </w:pPr>
+      <w:r>
+        <w:rPr>
+          <w:rFonts w:ascii="Consolas" w:hAnsi="Consolas"/>
+        </w:rPr>
+        <w:t>            "reliability" : reliability, "status" : define_status(reliability) }</w:t>
+      </w:r>
+    </w:p>
+    <w:p>
+      <w:pPr>
+        <w:rPr>
+          <w:rFonts w:ascii="Consolas" w:hAnsi="Consolas"/>
+          <w:lang w:val="ru-RU"/>
+        </w:rPr>
+      </w:pPr>
+      <w:r>
+        <w:rPr>
+          <w:rFonts w:ascii="Consolas" w:hAnsi="Consolas"/>
+        </w:rPr>
+        <w:t xml:space="preserve">    </w:t>
+      </w:r>
+      <w:r>
+        <w:rPr>
+          <w:rFonts w:ascii="Consolas" w:hAnsi="Consolas"/>
+          <w:lang w:val="ru-RU"/>
+        </w:rPr>
+        <w:t xml:space="preserve">except </w:t>
+      </w:r>
+      <w:r>
+        <w:rPr>
+          <w:rFonts w:ascii="Consolas" w:hAnsi="Consolas"/>
+          <w:i/>
+          <w:iCs/>
+          <w:lang w:val="ru-RU"/>
+        </w:rPr>
+        <w:t>Exception</w:t>
+      </w:r>
+      <w:r>
+        <w:rPr>
+          <w:rFonts w:ascii="Consolas" w:hAnsi="Consolas"/>
+          <w:lang w:val="ru-RU"/>
+        </w:rPr>
+        <w:t>:</w:t>
+      </w:r>
+    </w:p>
+    <w:p>
+      <w:pPr>
+        <w:rPr>
+          <w:rFonts w:ascii="Consolas" w:hAnsi="Consolas"/>
+          <w:lang w:val="ru-RU"/>
+        </w:rPr>
+      </w:pPr>
+      <w:r>
+        <w:rPr>
+          <w:rFonts w:ascii="Consolas" w:hAnsi="Consolas"/>
+          <w:lang w:val="ru-RU"/>
+        </w:rPr>
+        <w:t>        return {"error" : "Для аппроксимации спомощью логарифмической функции используется логарифм по x, поэтому координатa точек x должна быть положительной" }</w:t>
+      </w:r>
+    </w:p>
+    <w:p>
+      <w:pPr>
+        <w:rPr>
+          <w:rFonts w:ascii="Consolas" w:hAnsi="Consolas"/>
+          <w:lang w:val="ru-RU"/>
+        </w:rPr>
+      </w:pPr>
+    </w:p>
+    <w:p>
+      <w:pPr>
+        <w:rPr>
+          <w:rFonts w:ascii="Consolas" w:hAnsi="Consolas"/>
+        </w:rPr>
+      </w:pPr>
+      <w:r>
+        <w:rPr>
+          <w:rFonts w:ascii="Consolas" w:hAnsi="Consolas"/>
+          <w:i/>
+          <w:iCs/>
+        </w:rPr>
+        <w:t>def</w:t>
+      </w:r>
+      <w:r>
+        <w:rPr>
+          <w:rFonts w:ascii="Consolas" w:hAnsi="Consolas"/>
+        </w:rPr>
+        <w:t xml:space="preserve"> find_differences(</w:t>
+      </w:r>
+      <w:r>
+        <w:rPr>
+          <w:rFonts w:ascii="Consolas" w:hAnsi="Consolas"/>
+          <w:i/>
+          <w:iCs/>
+        </w:rPr>
+        <w:t>y_values</w:t>
+      </w:r>
+      <w:r>
+        <w:rPr>
+          <w:rFonts w:ascii="Consolas" w:hAnsi="Consolas"/>
+        </w:rPr>
+        <w:t xml:space="preserve">, </w:t>
+      </w:r>
+      <w:r>
+        <w:rPr>
+          <w:rFonts w:ascii="Consolas" w:hAnsi="Consolas"/>
+          <w:i/>
+          <w:iCs/>
+        </w:rPr>
+        <w:t>phi_values</w:t>
+      </w:r>
+      <w:r>
+        <w:rPr>
+          <w:rFonts w:ascii="Consolas" w:hAnsi="Consolas"/>
+        </w:rPr>
+        <w:t>):</w:t>
+      </w:r>
+    </w:p>
+    <w:p>
+      <w:pPr>
+        <w:rPr>
+          <w:rFonts w:ascii="Consolas" w:hAnsi="Consolas"/>
+        </w:rPr>
+      </w:pPr>
+      <w:r>
+        <w:rPr>
+          <w:rFonts w:ascii="Consolas" w:hAnsi="Consolas"/>
+        </w:rPr>
+        <w:t>    differences = []</w:t>
+      </w:r>
+    </w:p>
+    <w:p>
+      <w:pPr>
+        <w:rPr>
+          <w:rFonts w:ascii="Consolas" w:hAnsi="Consolas"/>
+        </w:rPr>
+      </w:pPr>
+      <w:r>
+        <w:rPr>
+          <w:rFonts w:ascii="Consolas" w:hAnsi="Consolas"/>
+        </w:rPr>
+        <w:t>    for i in range(len(y_values)):</w:t>
+      </w:r>
+    </w:p>
+    <w:p>
+      <w:pPr>
+        <w:rPr>
+          <w:rFonts w:ascii="Consolas" w:hAnsi="Consolas"/>
+        </w:rPr>
+      </w:pPr>
+      <w:r>
+        <w:rPr>
+          <w:rFonts w:ascii="Consolas" w:hAnsi="Consolas"/>
+        </w:rPr>
+        <w:t>        differences.append(round(phi_values[i] - y_values[i], 3))</w:t>
+      </w:r>
+    </w:p>
+    <w:p>
+      <w:pPr>
+        <w:rPr>
+          <w:rFonts w:ascii="Consolas" w:hAnsi="Consolas"/>
+        </w:rPr>
+      </w:pPr>
+      <w:r>
+        <w:rPr>
+          <w:rFonts w:ascii="Consolas" w:hAnsi="Consolas"/>
+        </w:rPr>
+        <w:t>    return differences</w:t>
+      </w:r>
+    </w:p>
+    <w:p>
+      <w:pPr>
+        <w:rPr>
+          <w:rFonts w:ascii="Consolas" w:hAnsi="Consolas"/>
+        </w:rPr>
+      </w:pPr>
+    </w:p>
+    <w:p>
+      <w:pPr>
+        <w:rPr>
+          <w:rFonts w:ascii="Consolas" w:hAnsi="Consolas"/>
+        </w:rPr>
+      </w:pPr>
+      <w:r>
+        <w:rPr>
+          <w:rFonts w:ascii="Consolas" w:hAnsi="Consolas"/>
+          <w:i/>
+          <w:iCs/>
+        </w:rPr>
+        <w:t>def</w:t>
+      </w:r>
+      <w:r>
+        <w:rPr>
+          <w:rFonts w:ascii="Consolas" w:hAnsi="Consolas"/>
+        </w:rPr>
+        <w:t xml:space="preserve"> find_diviation(</w:t>
+      </w:r>
+      <w:r>
+        <w:rPr>
+          <w:rFonts w:ascii="Consolas" w:hAnsi="Consolas"/>
+          <w:i/>
+          <w:iCs/>
+        </w:rPr>
+        <w:t>y_values</w:t>
+      </w:r>
+      <w:r>
+        <w:rPr>
+          <w:rFonts w:ascii="Consolas" w:hAnsi="Consolas"/>
+        </w:rPr>
+        <w:t xml:space="preserve">, </w:t>
+      </w:r>
+      <w:r>
+        <w:rPr>
+          <w:rFonts w:ascii="Consolas" w:hAnsi="Consolas"/>
+          <w:i/>
+          <w:iCs/>
+        </w:rPr>
+        <w:t>phi_values</w:t>
+      </w:r>
+      <w:r>
+        <w:rPr>
+          <w:rFonts w:ascii="Consolas" w:hAnsi="Consolas"/>
+        </w:rPr>
+        <w:t>):</w:t>
+      </w:r>
+    </w:p>
+    <w:p>
+      <w:pPr>
+        <w:rPr>
+          <w:rFonts w:ascii="Consolas" w:hAnsi="Consolas"/>
+        </w:rPr>
+      </w:pPr>
+      <w:r>
+        <w:rPr>
+          <w:rFonts w:ascii="Consolas" w:hAnsi="Consolas"/>
+        </w:rPr>
+        <w:t>    deviation = 0</w:t>
+      </w:r>
+    </w:p>
+    <w:p>
+      <w:pPr>
+        <w:rPr>
+          <w:rFonts w:ascii="Consolas" w:hAnsi="Consolas"/>
+        </w:rPr>
+      </w:pPr>
+      <w:r>
+        <w:rPr>
+          <w:rFonts w:ascii="Consolas" w:hAnsi="Consolas"/>
+        </w:rPr>
+        <w:t>    for i in range(len(y_values)):</w:t>
+      </w:r>
+    </w:p>
+    <w:p>
+      <w:pPr>
+        <w:rPr>
+          <w:rFonts w:ascii="Consolas" w:hAnsi="Consolas"/>
+        </w:rPr>
+      </w:pPr>
+      <w:r>
+        <w:rPr>
+          <w:rFonts w:ascii="Consolas" w:hAnsi="Consolas"/>
+        </w:rPr>
+        <w:t>        deviation += (phi_values[i] - y_values[i])**2</w:t>
+      </w:r>
+    </w:p>
+    <w:p>
+      <w:pPr>
+        <w:rPr>
+          <w:rFonts w:ascii="Consolas" w:hAnsi="Consolas"/>
+        </w:rPr>
+      </w:pPr>
+      <w:r>
+        <w:rPr>
+          <w:rFonts w:ascii="Consolas" w:hAnsi="Consolas"/>
+        </w:rPr>
+        <w:t>    deviation /= len(y_values)</w:t>
+      </w:r>
+    </w:p>
+    <w:p>
+      <w:pPr>
+        <w:rPr>
+          <w:rFonts w:ascii="Consolas" w:hAnsi="Consolas"/>
+        </w:rPr>
+      </w:pPr>
+      <w:r>
+        <w:rPr>
+          <w:rFonts w:ascii="Consolas" w:hAnsi="Consolas"/>
+        </w:rPr>
+        <w:t>    deviation = round(sqrt(deviation), 3)</w:t>
+      </w:r>
+    </w:p>
+    <w:p>
+      <w:pPr>
+        <w:rPr>
+          <w:rFonts w:ascii="Consolas" w:hAnsi="Consolas"/>
+        </w:rPr>
+      </w:pPr>
+      <w:r>
+        <w:rPr>
+          <w:rFonts w:ascii="Consolas" w:hAnsi="Consolas"/>
+        </w:rPr>
+        <w:t>    return deviation</w:t>
+      </w:r>
+    </w:p>
+    <w:p>
+      <w:pPr>
+        <w:rPr>
+          <w:rFonts w:ascii="Consolas" w:hAnsi="Consolas"/>
+        </w:rPr>
+      </w:pPr>
+      <w:r>
+        <w:rPr>
+          <w:rFonts w:ascii="Consolas" w:hAnsi="Consolas"/>
+        </w:rPr>
+        <w:t xml:space="preserve">        </w:t>
+      </w:r>
+    </w:p>
+    <w:p>
+      <w:pPr>
+        <w:rPr>
+          <w:rFonts w:ascii="Consolas" w:hAnsi="Consolas"/>
+        </w:rPr>
+      </w:pPr>
+      <w:r>
+        <w:rPr>
+          <w:rFonts w:ascii="Consolas" w:hAnsi="Consolas"/>
+          <w:i/>
+          <w:iCs/>
+        </w:rPr>
+        <w:t>def</w:t>
+      </w:r>
+      <w:r>
+        <w:rPr>
+          <w:rFonts w:ascii="Consolas" w:hAnsi="Consolas"/>
+        </w:rPr>
+        <w:t xml:space="preserve"> find_pirson(</w:t>
+      </w:r>
+      <w:r>
+        <w:rPr>
+          <w:rFonts w:ascii="Consolas" w:hAnsi="Consolas"/>
+          <w:i/>
+          <w:iCs/>
+        </w:rPr>
+        <w:t>x_values</w:t>
+      </w:r>
+      <w:r>
+        <w:rPr>
+          <w:rFonts w:ascii="Consolas" w:hAnsi="Consolas"/>
+        </w:rPr>
+        <w:t xml:space="preserve">, </w:t>
+      </w:r>
+      <w:r>
+        <w:rPr>
+          <w:rFonts w:ascii="Consolas" w:hAnsi="Consolas"/>
+          <w:i/>
+          <w:iCs/>
+        </w:rPr>
+        <w:t>y_values</w:t>
+      </w:r>
+      <w:r>
+        <w:rPr>
+          <w:rFonts w:ascii="Consolas" w:hAnsi="Consolas"/>
+        </w:rPr>
+        <w:t>):</w:t>
+      </w:r>
+    </w:p>
+    <w:p>
+      <w:pPr>
+        <w:rPr>
+          <w:rFonts w:ascii="Consolas" w:hAnsi="Consolas"/>
+        </w:rPr>
+      </w:pPr>
+      <w:r>
+        <w:rPr>
+          <w:rFonts w:ascii="Consolas" w:hAnsi="Consolas"/>
+        </w:rPr>
+        <w:t>    n = len(x_values)</w:t>
+      </w:r>
+    </w:p>
+    <w:p>
+      <w:pPr>
+        <w:rPr>
+          <w:rFonts w:ascii="Consolas" w:hAnsi="Consolas"/>
+        </w:rPr>
+      </w:pPr>
+      <w:r>
+        <w:rPr>
+          <w:rFonts w:ascii="Consolas" w:hAnsi="Consolas"/>
+        </w:rPr>
+        <w:t>    x_average = 0</w:t>
+      </w:r>
+    </w:p>
+    <w:p>
+      <w:pPr>
+        <w:rPr>
+          <w:rFonts w:ascii="Consolas" w:hAnsi="Consolas"/>
+        </w:rPr>
+      </w:pPr>
+      <w:r>
+        <w:rPr>
+          <w:rFonts w:ascii="Consolas" w:hAnsi="Consolas"/>
+        </w:rPr>
+        <w:t>    y_average = 0</w:t>
+      </w:r>
+    </w:p>
+    <w:p>
+      <w:pPr>
+        <w:rPr>
+          <w:rFonts w:ascii="Consolas" w:hAnsi="Consolas"/>
+        </w:rPr>
+      </w:pPr>
+      <w:r>
+        <w:rPr>
+          <w:rFonts w:ascii="Consolas" w:hAnsi="Consolas"/>
+        </w:rPr>
+        <w:t>    for i in range(n):</w:t>
+      </w:r>
+    </w:p>
+    <w:p>
+      <w:pPr>
+        <w:rPr>
+          <w:rFonts w:ascii="Consolas" w:hAnsi="Consolas"/>
+        </w:rPr>
+      </w:pPr>
+      <w:r>
+        <w:rPr>
+          <w:rFonts w:ascii="Consolas" w:hAnsi="Consolas"/>
+        </w:rPr>
+        <w:t>        x_average += x_values[i]</w:t>
+      </w:r>
+    </w:p>
+    <w:p>
+      <w:pPr>
+        <w:rPr>
+          <w:rFonts w:ascii="Consolas" w:hAnsi="Consolas"/>
+        </w:rPr>
+      </w:pPr>
+      <w:r>
+        <w:rPr>
+          <w:rFonts w:ascii="Consolas" w:hAnsi="Consolas"/>
+        </w:rPr>
+        <w:t>        y_average += y_values[i]</w:t>
+      </w:r>
+    </w:p>
+    <w:p>
+      <w:pPr>
+        <w:rPr>
+          <w:rFonts w:ascii="Consolas" w:hAnsi="Consolas"/>
+        </w:rPr>
+      </w:pPr>
+      <w:r>
+        <w:rPr>
+          <w:rFonts w:ascii="Consolas" w:hAnsi="Consolas"/>
+        </w:rPr>
+        <w:t>    y_average /= n</w:t>
+      </w:r>
+    </w:p>
+    <w:p>
+      <w:pPr>
+        <w:rPr>
+          <w:rFonts w:ascii="Consolas" w:hAnsi="Consolas"/>
+        </w:rPr>
+      </w:pPr>
+      <w:r>
+        <w:rPr>
+          <w:rFonts w:ascii="Consolas" w:hAnsi="Consolas"/>
+        </w:rPr>
+        <w:t>    x_average /= n</w:t>
+      </w:r>
+    </w:p>
+    <w:p>
+      <w:pPr>
+        <w:rPr>
+          <w:rFonts w:ascii="Consolas" w:hAnsi="Consolas"/>
+        </w:rPr>
+      </w:pPr>
+      <w:r>
+        <w:rPr>
+          <w:rFonts w:ascii="Consolas" w:hAnsi="Consolas"/>
+        </w:rPr>
+        <w:t>    pirson_top = 0</w:t>
+      </w:r>
+    </w:p>
+    <w:p>
+      <w:pPr>
+        <w:rPr>
+          <w:rFonts w:ascii="Consolas" w:hAnsi="Consolas"/>
+        </w:rPr>
+      </w:pPr>
+      <w:r>
+        <w:rPr>
+          <w:rFonts w:ascii="Consolas" w:hAnsi="Consolas"/>
+        </w:rPr>
+        <w:t>    bottom_1 = 0</w:t>
+      </w:r>
+    </w:p>
+    <w:p>
+      <w:pPr>
+        <w:rPr>
+          <w:rFonts w:ascii="Consolas" w:hAnsi="Consolas"/>
+        </w:rPr>
+      </w:pPr>
+      <w:r>
+        <w:rPr>
+          <w:rFonts w:ascii="Consolas" w:hAnsi="Consolas"/>
+        </w:rPr>
+        <w:t>    bottom_2 = 0</w:t>
+      </w:r>
+    </w:p>
+    <w:p>
+      <w:pPr>
+        <w:rPr>
+          <w:rFonts w:ascii="Consolas" w:hAnsi="Consolas"/>
+        </w:rPr>
+      </w:pPr>
+      <w:r>
+        <w:rPr>
+          <w:rFonts w:ascii="Consolas" w:hAnsi="Consolas"/>
+        </w:rPr>
+        <w:t>    for i in range(n):</w:t>
+      </w:r>
+    </w:p>
+    <w:p>
+      <w:pPr>
+        <w:rPr>
+          <w:rFonts w:ascii="Consolas" w:hAnsi="Consolas"/>
+        </w:rPr>
+      </w:pPr>
+      <w:r>
+        <w:rPr>
+          <w:rFonts w:ascii="Consolas" w:hAnsi="Consolas"/>
+        </w:rPr>
+        <w:t>        pirson_top += ((x_values[i] - x_average) * (y_values[i] - y_average))</w:t>
+      </w:r>
+    </w:p>
+    <w:p>
+      <w:pPr>
+        <w:rPr>
+          <w:rFonts w:ascii="Consolas" w:hAnsi="Consolas"/>
+        </w:rPr>
+      </w:pPr>
+      <w:r>
+        <w:rPr>
+          <w:rFonts w:ascii="Consolas" w:hAnsi="Consolas"/>
+        </w:rPr>
+        <w:lastRenderedPageBreak/>
+        <w:t>        bottom_1 += (x_values[i] - x_average)**2</w:t>
+      </w:r>
+    </w:p>
+    <w:p>
+      <w:pPr>
+        <w:rPr>
+          <w:rFonts w:ascii="Consolas" w:hAnsi="Consolas"/>
+        </w:rPr>
+      </w:pPr>
+      <w:r>
+        <w:rPr>
+          <w:rFonts w:ascii="Consolas" w:hAnsi="Consolas"/>
+        </w:rPr>
+        <w:t>        bottom_2 += (y_values[i] - y_average)**2</w:t>
+      </w:r>
+    </w:p>
+    <w:p>
+      <w:pPr>
+        <w:rPr>
+          <w:rFonts w:ascii="Consolas" w:hAnsi="Consolas"/>
+        </w:rPr>
+      </w:pPr>
+      <w:r>
+        <w:rPr>
+          <w:rFonts w:ascii="Consolas" w:hAnsi="Consolas"/>
+        </w:rPr>
+        <w:t>    pirson_bottom = sqrt(bottom_1 * bottom_2)</w:t>
+      </w:r>
+    </w:p>
+    <w:p>
+      <w:pPr>
+        <w:rPr>
+          <w:rFonts w:ascii="Consolas" w:hAnsi="Consolas"/>
+        </w:rPr>
+      </w:pPr>
+      <w:r>
+        <w:rPr>
+          <w:rFonts w:ascii="Consolas" w:hAnsi="Consolas"/>
+        </w:rPr>
+        <w:t>    try:</w:t>
+      </w:r>
+    </w:p>
+    <w:p>
+      <w:pPr>
+        <w:rPr>
+          <w:rFonts w:ascii="Consolas" w:hAnsi="Consolas"/>
+        </w:rPr>
+      </w:pPr>
+      <w:r>
+        <w:rPr>
+          <w:rFonts w:ascii="Consolas" w:hAnsi="Consolas"/>
+        </w:rPr>
+        <w:t>        return pirson_top / pirson_bottom</w:t>
+      </w:r>
+    </w:p>
+    <w:p>
+      <w:pPr>
+        <w:rPr>
+          <w:rFonts w:ascii="Consolas" w:hAnsi="Consolas"/>
+        </w:rPr>
+      </w:pPr>
+      <w:r>
+        <w:rPr>
+          <w:rFonts w:ascii="Consolas" w:hAnsi="Consolas"/>
+        </w:rPr>
+        <w:t xml:space="preserve">    except </w:t>
+      </w:r>
+      <w:r>
+        <w:rPr>
+          <w:rFonts w:ascii="Consolas" w:hAnsi="Consolas"/>
+          <w:i/>
+          <w:iCs/>
+        </w:rPr>
+        <w:t>Exception</w:t>
+      </w:r>
+      <w:r>
+        <w:rPr>
+          <w:rFonts w:ascii="Consolas" w:hAnsi="Consolas"/>
+        </w:rPr>
+        <w:t>:</w:t>
+      </w:r>
+    </w:p>
+    <w:p>
+      <w:pPr>
+        <w:rPr>
+          <w:rFonts w:ascii="Consolas" w:hAnsi="Consolas"/>
+        </w:rPr>
+      </w:pPr>
+      <w:r>
+        <w:rPr>
+          <w:rFonts w:ascii="Consolas" w:hAnsi="Consolas"/>
+        </w:rPr>
+        <w:t>        return 1</w:t>
+      </w:r>
+    </w:p>
+    <w:p>
+      <w:pPr>
+        <w:rPr>
+          <w:rFonts w:ascii="Consolas" w:hAnsi="Consolas"/>
+        </w:rPr>
+      </w:pPr>
+    </w:p>
+    <w:p>
+      <w:pPr>
+        <w:rPr>
+          <w:rFonts w:ascii="Consolas" w:hAnsi="Consolas"/>
+        </w:rPr>
+      </w:pPr>
+      <w:r>
+        <w:rPr>
+          <w:rFonts w:ascii="Consolas" w:hAnsi="Consolas"/>
+          <w:i/>
+          <w:iCs/>
+        </w:rPr>
+        <w:t>def</w:t>
+      </w:r>
+      <w:r>
+        <w:rPr>
+          <w:rFonts w:ascii="Consolas" w:hAnsi="Consolas"/>
+        </w:rPr>
+        <w:t xml:space="preserve"> find_reliability(</w:t>
+      </w:r>
+      <w:r>
+        <w:rPr>
+          <w:rFonts w:ascii="Consolas" w:hAnsi="Consolas"/>
+          <w:i/>
+          <w:iCs/>
+        </w:rPr>
+        <w:t>y_values</w:t>
+      </w:r>
+      <w:r>
+        <w:rPr>
+          <w:rFonts w:ascii="Consolas" w:hAnsi="Consolas"/>
+        </w:rPr>
+        <w:t xml:space="preserve">, </w:t>
+      </w:r>
+      <w:r>
+        <w:rPr>
+          <w:rFonts w:ascii="Consolas" w:hAnsi="Consolas"/>
+          <w:i/>
+          <w:iCs/>
+        </w:rPr>
+        <w:t>phi_values</w:t>
+      </w:r>
+      <w:r>
+        <w:rPr>
+          <w:rFonts w:ascii="Consolas" w:hAnsi="Consolas"/>
+        </w:rPr>
+        <w:t>):</w:t>
+      </w:r>
+    </w:p>
+    <w:p>
+      <w:pPr>
+        <w:rPr>
+          <w:rFonts w:ascii="Consolas" w:hAnsi="Consolas"/>
+        </w:rPr>
+      </w:pPr>
+      <w:r>
+        <w:rPr>
+          <w:rFonts w:ascii="Consolas" w:hAnsi="Consolas"/>
+        </w:rPr>
+        <w:t>    n = len(y_values)</w:t>
+      </w:r>
+    </w:p>
+    <w:p>
+      <w:pPr>
+        <w:rPr>
+          <w:rFonts w:ascii="Consolas" w:hAnsi="Consolas"/>
+        </w:rPr>
+      </w:pPr>
+      <w:r>
+        <w:rPr>
+          <w:rFonts w:ascii="Consolas" w:hAnsi="Consolas"/>
+        </w:rPr>
+        <w:t>    reliability_top = 0</w:t>
+      </w:r>
+    </w:p>
+    <w:p>
+      <w:pPr>
+        <w:rPr>
+          <w:rFonts w:ascii="Consolas" w:hAnsi="Consolas"/>
+        </w:rPr>
+      </w:pPr>
+      <w:r>
+        <w:rPr>
+          <w:rFonts w:ascii="Consolas" w:hAnsi="Consolas"/>
+        </w:rPr>
+        <w:t>    reliability_bottom = 0</w:t>
+      </w:r>
+    </w:p>
+    <w:p>
+      <w:pPr>
+        <w:rPr>
+          <w:rFonts w:ascii="Consolas" w:hAnsi="Consolas"/>
+        </w:rPr>
+      </w:pPr>
+      <w:r>
+        <w:rPr>
+          <w:rFonts w:ascii="Consolas" w:hAnsi="Consolas"/>
+        </w:rPr>
+        <w:t>    average_phi = 0</w:t>
+      </w:r>
+    </w:p>
+    <w:p>
+      <w:pPr>
+        <w:rPr>
+          <w:rFonts w:ascii="Consolas" w:hAnsi="Consolas"/>
+        </w:rPr>
+      </w:pPr>
+      <w:r>
+        <w:rPr>
+          <w:rFonts w:ascii="Consolas" w:hAnsi="Consolas"/>
+        </w:rPr>
+        <w:t>    for i in range(n):</w:t>
+      </w:r>
+    </w:p>
+    <w:p>
+      <w:pPr>
+        <w:rPr>
+          <w:rFonts w:ascii="Consolas" w:hAnsi="Consolas"/>
+        </w:rPr>
+      </w:pPr>
+      <w:r>
+        <w:rPr>
+          <w:rFonts w:ascii="Consolas" w:hAnsi="Consolas"/>
+        </w:rPr>
+        <w:t>        average_phi += phi_values[i]</w:t>
+      </w:r>
+    </w:p>
+    <w:p>
+      <w:pPr>
+        <w:rPr>
+          <w:rFonts w:ascii="Consolas" w:hAnsi="Consolas"/>
+        </w:rPr>
+      </w:pPr>
+      <w:r>
+        <w:rPr>
+          <w:rFonts w:ascii="Consolas" w:hAnsi="Consolas"/>
+        </w:rPr>
+        <w:t>    average_phi /= n</w:t>
+      </w:r>
+    </w:p>
+    <w:p>
+      <w:pPr>
+        <w:rPr>
+          <w:rFonts w:ascii="Consolas" w:hAnsi="Consolas"/>
+        </w:rPr>
+      </w:pPr>
+      <w:r>
+        <w:rPr>
+          <w:rFonts w:ascii="Consolas" w:hAnsi="Consolas"/>
+        </w:rPr>
+        <w:t>    for i in range(n):</w:t>
+      </w:r>
+    </w:p>
+    <w:p>
+      <w:pPr>
+        <w:rPr>
+          <w:rFonts w:ascii="Consolas" w:hAnsi="Consolas"/>
+        </w:rPr>
+      </w:pPr>
+      <w:r>
+        <w:rPr>
+          <w:rFonts w:ascii="Consolas" w:hAnsi="Consolas"/>
+        </w:rPr>
+        <w:t>        reliability_top += (y_values[i] - phi_values[i])**2</w:t>
+      </w:r>
+    </w:p>
+    <w:p>
+      <w:pPr>
+        <w:rPr>
+          <w:rFonts w:ascii="Consolas" w:hAnsi="Consolas"/>
+        </w:rPr>
+      </w:pPr>
+      <w:r>
+        <w:rPr>
+          <w:rFonts w:ascii="Consolas" w:hAnsi="Consolas"/>
+        </w:rPr>
+        <w:t>        reliability_bottom += (y_values[i] - average_phi)**2</w:t>
+      </w:r>
+    </w:p>
+    <w:p>
+      <w:pPr>
+        <w:rPr>
+          <w:rFonts w:ascii="Consolas" w:hAnsi="Consolas"/>
+          <w:lang w:val="ru-RU"/>
+        </w:rPr>
+      </w:pPr>
+      <w:r>
+        <w:rPr>
+          <w:rFonts w:ascii="Consolas" w:hAnsi="Consolas"/>
+        </w:rPr>
+        <w:t xml:space="preserve">    </w:t>
+      </w:r>
+      <w:r>
+        <w:rPr>
+          <w:rFonts w:ascii="Consolas" w:hAnsi="Consolas"/>
+          <w:lang w:val="ru-RU"/>
+        </w:rPr>
+        <w:t>if round(reliability_top, 3) == 0:</w:t>
+      </w:r>
+    </w:p>
+    <w:p>
+      <w:pPr>
+        <w:rPr>
+          <w:rFonts w:ascii="Consolas" w:hAnsi="Consolas"/>
+        </w:rPr>
+      </w:pPr>
+      <w:r>
+        <w:rPr>
+          <w:rFonts w:ascii="Consolas" w:hAnsi="Consolas"/>
+          <w:lang w:val="ru-RU"/>
+        </w:rPr>
+        <w:t xml:space="preserve">        </w:t>
+      </w:r>
+      <w:r>
+        <w:rPr>
+          <w:rFonts w:ascii="Consolas" w:hAnsi="Consolas"/>
+        </w:rPr>
+        <w:t>return 1</w:t>
+      </w:r>
+    </w:p>
+    <w:p>
+      <w:pPr>
+        <w:rPr>
+          <w:rFonts w:ascii="Consolas" w:hAnsi="Consolas"/>
+        </w:rPr>
+      </w:pPr>
+      <w:r>
+        <w:rPr>
+          <w:rFonts w:ascii="Consolas" w:hAnsi="Consolas"/>
+        </w:rPr>
+        <w:t>    return 1 - reliability_top / reliability_bottom</w:t>
+      </w:r>
+    </w:p>
+    <w:p>
+      <w:pPr>
+        <w:rPr>
+          <w:rFonts w:ascii="Consolas" w:hAnsi="Consolas"/>
+        </w:rPr>
+      </w:pPr>
+    </w:p>
+    <w:p>
+      <w:pPr>
+        <w:rPr>
+          <w:rFonts w:ascii="Consolas" w:hAnsi="Consolas"/>
+        </w:rPr>
+      </w:pPr>
+      <w:r>
+        <w:rPr>
+          <w:rFonts w:ascii="Consolas" w:hAnsi="Consolas"/>
+          <w:i/>
+          <w:iCs/>
+        </w:rPr>
+        <w:t>def</w:t>
+      </w:r>
+      <w:r>
+        <w:rPr>
+          <w:rFonts w:ascii="Consolas" w:hAnsi="Consolas"/>
+        </w:rPr>
+        <w:t xml:space="preserve"> define_status(</w:t>
+      </w:r>
+      <w:r>
+        <w:rPr>
+          <w:rFonts w:ascii="Consolas" w:hAnsi="Consolas"/>
+          <w:i/>
+          <w:iCs/>
+        </w:rPr>
+        <w:t>reliability</w:t>
+      </w:r>
+      <w:r>
+        <w:rPr>
+          <w:rFonts w:ascii="Consolas" w:hAnsi="Consolas"/>
+        </w:rPr>
+        <w:t>):</w:t>
+      </w:r>
+    </w:p>
+    <w:p>
+      <w:pPr>
+        <w:rPr>
+          <w:rFonts w:ascii="Consolas" w:hAnsi="Consolas"/>
+        </w:rPr>
+      </w:pPr>
+      <w:r>
+        <w:rPr>
+          <w:rFonts w:ascii="Consolas" w:hAnsi="Consolas"/>
+        </w:rPr>
+        <w:t>    if (reliability &gt;= 0.95):</w:t>
+      </w:r>
+    </w:p>
+    <w:p>
+      <w:pPr>
+        <w:rPr>
+          <w:rFonts w:ascii="Consolas" w:hAnsi="Consolas"/>
+          <w:lang w:val="ru-RU"/>
+        </w:rPr>
+      </w:pPr>
+      <w:r>
+        <w:rPr>
+          <w:rFonts w:ascii="Consolas" w:hAnsi="Consolas"/>
+        </w:rPr>
+        <w:t xml:space="preserve">        </w:t>
+      </w:r>
+      <w:r>
+        <w:rPr>
+          <w:rFonts w:ascii="Consolas" w:hAnsi="Consolas"/>
+          <w:lang w:val="ru-RU"/>
+        </w:rPr>
+        <w:t>return "Высокая точность аппрокимации"</w:t>
+      </w:r>
+    </w:p>
+    <w:p>
+      <w:pPr>
+        <w:rPr>
+          <w:rFonts w:ascii="Consolas" w:hAnsi="Consolas"/>
+          <w:lang w:val="ru-RU"/>
+        </w:rPr>
+      </w:pPr>
+      <w:r>
+        <w:rPr>
+          <w:rFonts w:ascii="Consolas" w:hAnsi="Consolas"/>
+          <w:lang w:val="ru-RU"/>
+        </w:rPr>
+        <w:t>    elif (reliability &gt;= 0.75):</w:t>
+      </w:r>
+    </w:p>
+    <w:p>
+      <w:pPr>
+        <w:rPr>
+          <w:rFonts w:ascii="Consolas" w:hAnsi="Consolas"/>
+          <w:lang w:val="ru-RU"/>
+        </w:rPr>
+      </w:pPr>
+      <w:r>
+        <w:rPr>
+          <w:rFonts w:ascii="Consolas" w:hAnsi="Consolas"/>
+          <w:lang w:val="ru-RU"/>
+        </w:rPr>
+        <w:t>        return "Средняя точность аппроксимации"</w:t>
+      </w:r>
+    </w:p>
+    <w:p>
+      <w:pPr>
+        <w:rPr>
+          <w:rFonts w:ascii="Consolas" w:hAnsi="Consolas"/>
+          <w:lang w:val="ru-RU"/>
+        </w:rPr>
+      </w:pPr>
+      <w:r>
+        <w:rPr>
+          <w:rFonts w:ascii="Consolas" w:hAnsi="Consolas"/>
+          <w:lang w:val="ru-RU"/>
+        </w:rPr>
+        <w:t>    elif (reliability &gt;= 0.5):</w:t>
+      </w:r>
+    </w:p>
+    <w:p>
+      <w:pPr>
+        <w:rPr>
+          <w:rFonts w:ascii="Consolas" w:hAnsi="Consolas"/>
+          <w:lang w:val="ru-RU"/>
+        </w:rPr>
+      </w:pPr>
+      <w:r>
+        <w:rPr>
+          <w:rFonts w:ascii="Consolas" w:hAnsi="Consolas"/>
+          <w:lang w:val="ru-RU"/>
+        </w:rPr>
+        <w:t>        return "Низкая точность аппроксимации"</w:t>
+      </w:r>
+    </w:p>
+    <w:p>
+      <w:pPr>
+        <w:rPr>
+          <w:rFonts w:ascii="Consolas" w:hAnsi="Consolas"/>
+          <w:lang w:val="ru-RU"/>
+        </w:rPr>
+      </w:pPr>
+      <w:r>
+        <w:rPr>
+          <w:rFonts w:ascii="Consolas" w:hAnsi="Consolas"/>
+          <w:lang w:val="ru-RU"/>
+        </w:rPr>
+        <w:t>    else:</w:t>
+      </w:r>
+    </w:p>
+    <w:p>
+      <w:pPr>
+        <w:rPr>
+          <w:rFonts w:ascii="Consolas" w:hAnsi="Consolas"/>
+          <w:lang w:val="ru-RU"/>
+        </w:rPr>
+      </w:pPr>
+      <w:r>
+        <w:rPr>
+          <w:rFonts w:ascii="Consolas" w:hAnsi="Consolas"/>
+          <w:lang w:val="ru-RU"/>
+        </w:rPr>
+        <w:t>        return "Неудовлетворительная точность аппроксимации"</w:t>
+      </w:r>
+    </w:p>
+    <w:p>
+      <w:pPr>
+        <w:rPr>
+          <w:rFonts w:ascii="Consolas" w:hAnsi="Consolas"/>
+          <w:lang w:val="ru-RU"/>
+        </w:rPr>
+      </w:pPr>
+      <w:r>
+        <w:rPr>
+          <w:rFonts w:ascii="Consolas" w:hAnsi="Consolas"/>
+          <w:lang w:val="ru-RU"/>
+        </w:rPr>
+        <w:t xml:space="preserve">    </w:t>
       </w:r>
     </w:p>
     <w:p>
@@ -13035,6 +15959,31 @@
     </w:sectPr>
   </w:body>
 </w:document>
+</file>
+
+<file path=word/endnotes.xml><?xml version="1.0" encoding="utf-8"?>
+<w:endnotes xmlns:wpc="http://schemas.microsoft.com/office/word/2010/wordprocessingCanvas" xmlns:cx="http://schemas.microsoft.com/office/drawing/2014/chartex" xmlns:cx1="http://schemas.microsoft.com/office/drawing/2015/9/8/chartex" xmlns:cx2="http://schemas.microsoft.com/office/drawing/2015/10/21/chartex" xmlns:cx3="http://schemas.microsoft.com/office/drawing/2016/5/9/chartex" xmlns:cx4="http://schemas.microsoft.com/office/drawing/2016/5/10/chartex" xmlns:cx5="http://schemas.microsoft.com/office/drawing/2016/5/11/chartex" xmlns:cx6="http://schemas.microsoft.com/office/drawing/2016/5/12/chartex" xmlns:cx7="http://schemas.microsoft.com/office/drawing/2016/5/13/chartex" xmlns:cx8="http://schemas.microsoft.com/office/drawing/2016/5/14/chartex" xmlns:mc="http://schemas.openxmlformats.org/markup-compatibility/2006" xmlns:aink="http://schemas.microsoft.com/office/drawing/2016/ink" xmlns:am3d="http://schemas.microsoft.com/office/drawing/2017/model3d" xmlns:o="urn:schemas-microsoft-com:office:office" xmlns:oel="http://schemas.microsoft.com/office/2019/extlst" xmlns:r="http://schemas.openxmlformats.org/officeDocument/2006/relationships" xmlns:m="http://schemas.openxmlformats.org/officeDocument/2006/math" xmlns:v="urn:schemas-microsoft-com:vml" xmlns:wp14="http://schemas.microsoft.com/office/word/2010/wordprocessingDrawing" xmlns:wp="http://schemas.openxmlformats.org/drawingml/2006/wordprocessingDrawing" xmlns:w10="urn:schemas-microsoft-com:office:word" xmlns:w="http://schemas.openxmlformats.org/wordprocessingml/2006/main" xmlns:w14="http://schemas.microsoft.com/office/word/2010/wordml" xmlns:w15="http://schemas.microsoft.com/office/word/2012/wordml" xmlns:w16cex="http://schemas.microsoft.com/office/word/2018/wordml/cex" xmlns:w16cid="http://schemas.microsoft.com/office/word/2016/wordml/cid" xmlns:w16="http://schemas.microsoft.com/office/word/2018/wordml" xmlns:w16du="http://schemas.microsoft.com/office/word/2023/wordml/word16du" xmlns:w16sdtdh="http://schemas.microsoft.com/office/word/2020/wordml/sdtdatahash" xmlns:w16se="http://schemas.microsoft.com/office/word/2015/wordml/symex" xmlns:wpg="http://schemas.microsoft.com/office/word/2010/wordprocessingGroup" xmlns:wpi="http://schemas.microsoft.com/office/word/2010/wordprocessingInk" xmlns:wne="http://schemas.microsoft.com/office/word/2006/wordml" xmlns:wps="http://schemas.microsoft.com/office/word/2010/wordprocessingShape" mc:Ignorable="w14 w15 w16se w16cid w16 w16cex w16sdtdh w16du wp14">
+  <w:endnote w:type="separator" w:id="-1">
+    <w:p>
+      <w:pPr>
+        <w:spacing w:after="0" w:line="240" w:lineRule="auto"/>
+      </w:pPr>
+      <w:r>
+        <w:separator/>
+      </w:r>
+    </w:p>
+  </w:endnote>
+  <w:endnote w:type="continuationSeparator" w:id="0">
+    <w:p>
+      <w:pPr>
+        <w:spacing w:after="0" w:line="240" w:lineRule="auto"/>
+      </w:pPr>
+      <w:r>
+        <w:continuationSeparator/>
+      </w:r>
+    </w:p>
+  </w:endnote>
+</w:endnotes>
 </file>
 
 <file path=word/footer1.xml><?xml version="1.0" encoding="utf-8"?>
@@ -13100,6 +16049,31 @@
     </w:r>
   </w:p>
 </w:ftr>
+</file>
+
+<file path=word/footnotes.xml><?xml version="1.0" encoding="utf-8"?>
+<w:footnotes xmlns:wpc="http://schemas.microsoft.com/office/word/2010/wordprocessingCanvas" xmlns:cx="http://schemas.microsoft.com/office/drawing/2014/chartex" xmlns:cx1="http://schemas.microsoft.com/office/drawing/2015/9/8/chartex" xmlns:cx2="http://schemas.microsoft.com/office/drawing/2015/10/21/chartex" xmlns:cx3="http://schemas.microsoft.com/office/drawing/2016/5/9/chartex" xmlns:cx4="http://schemas.microsoft.com/office/drawing/2016/5/10/chartex" xmlns:cx5="http://schemas.microsoft.com/office/drawing/2016/5/11/chartex" xmlns:cx6="http://schemas.microsoft.com/office/drawing/2016/5/12/chartex" xmlns:cx7="http://schemas.microsoft.com/office/drawing/2016/5/13/chartex" xmlns:cx8="http://schemas.microsoft.com/office/drawing/2016/5/14/chartex" xmlns:mc="http://schemas.openxmlformats.org/markup-compatibility/2006" xmlns:aink="http://schemas.microsoft.com/office/drawing/2016/ink" xmlns:am3d="http://schemas.microsoft.com/office/drawing/2017/model3d" xmlns:o="urn:schemas-microsoft-com:office:office" xmlns:oel="http://schemas.microsoft.com/office/2019/extlst" xmlns:r="http://schemas.openxmlformats.org/officeDocument/2006/relationships" xmlns:m="http://schemas.openxmlformats.org/officeDocument/2006/math" xmlns:v="urn:schemas-microsoft-com:vml" xmlns:wp14="http://schemas.microsoft.com/office/word/2010/wordprocessingDrawing" xmlns:wp="http://schemas.openxmlformats.org/drawingml/2006/wordprocessingDrawing" xmlns:w10="urn:schemas-microsoft-com:office:word" xmlns:w="http://schemas.openxmlformats.org/wordprocessingml/2006/main" xmlns:w14="http://schemas.microsoft.com/office/word/2010/wordml" xmlns:w15="http://schemas.microsoft.com/office/word/2012/wordml" xmlns:w16cex="http://schemas.microsoft.com/office/word/2018/wordml/cex" xmlns:w16cid="http://schemas.microsoft.com/office/word/2016/wordml/cid" xmlns:w16="http://schemas.microsoft.com/office/word/2018/wordml" xmlns:w16du="http://schemas.microsoft.com/office/word/2023/wordml/word16du" xmlns:w16sdtdh="http://schemas.microsoft.com/office/word/2020/wordml/sdtdatahash" xmlns:w16se="http://schemas.microsoft.com/office/word/2015/wordml/symex" xmlns:wpg="http://schemas.microsoft.com/office/word/2010/wordprocessingGroup" xmlns:wpi="http://schemas.microsoft.com/office/word/2010/wordprocessingInk" xmlns:wne="http://schemas.microsoft.com/office/word/2006/wordml" xmlns:wps="http://schemas.microsoft.com/office/word/2010/wordprocessingShape" mc:Ignorable="w14 w15 w16se w16cid w16 w16cex w16sdtdh w16du wp14">
+  <w:footnote w:type="separator" w:id="-1">
+    <w:p>
+      <w:pPr>
+        <w:spacing w:after="0" w:line="240" w:lineRule="auto"/>
+      </w:pPr>
+      <w:r>
+        <w:separator/>
+      </w:r>
+    </w:p>
+  </w:footnote>
+  <w:footnote w:type="continuationSeparator" w:id="0">
+    <w:p>
+      <w:pPr>
+        <w:spacing w:after="0" w:line="240" w:lineRule="auto"/>
+      </w:pPr>
+      <w:r>
+        <w:continuationSeparator/>
+      </w:r>
+    </w:p>
+  </w:footnote>
+</w:footnotes>
 </file>
 
 <file path=word/styles.xml><?xml version="1.0" encoding="utf-8"?>
@@ -13733,7 +16707,6 @@
   <w:style w:type="character" w:default="1" w:styleId="a0">
     <w:name w:val="Default Paragraph Font"/>
     <w:uiPriority w:val="1"/>
-    <w:semiHidden/>
     <w:unhideWhenUsed/>
   </w:style>
   <w:style w:type="table" w:default="1" w:styleId="a1">
@@ -14195,6 +17168,20 @@
       </w:tblBorders>
     </w:tblPr>
   </w:style>
+  <w:style w:type="paragraph" w:customStyle="1" w:styleId="msonormal0">
+    <w:name w:val="msonormal"/>
+    <w:basedOn w:val="a"/>
+    <w:rsid w:val="008E47E4"/>
+    <w:pPr>
+      <w:spacing w:before="100" w:beforeAutospacing="1" w:after="100" w:afterAutospacing="1" w:line="240" w:lineRule="auto"/>
+    </w:pPr>
+    <w:rPr>
+      <w:rFonts w:ascii="Times New Roman" w:eastAsia="Times New Roman" w:hAnsi="Times New Roman" w:cs="Times New Roman"/>
+      <w:sz w:val="24"/>
+      <w:szCs w:val="24"/>
+      <w:lang w:val="ru-RU" w:eastAsia="ru-RU"/>
+    </w:rPr>
+  </w:style>
 </w:styles>
 </file>
 

</xml_diff>